<commit_message>
Fixed some minor bugs and issues
</commit_message>
<xml_diff>
--- a/dokumenti/magisterij.docx
+++ b/dokumenti/magisterij.docx
@@ -23,7 +23,7 @@
           <w:lang w:eastAsia="sl-SI"/>
         </w:rPr>
         <w:drawing>
-          <wp:inline distT="0" distB="0" distL="0" distR="0" wp14:anchorId="087300EC" wp14:editId="4EA8E6C0">
+          <wp:inline distT="0" distB="0" distL="0" distR="0" wp14:anchorId="087300EC" wp14:editId="32A029C4">
             <wp:extent cx="2188190" cy="1195070"/>
             <wp:effectExtent l="0" t="0" r="3175" b="5080"/>
             <wp:docPr id="3" name="Slika 3"/>
@@ -385,7 +385,7 @@
         </w:rPr>
         <w:lastRenderedPageBreak/>
         <w:drawing>
-          <wp:inline distT="0" distB="0" distL="0" distR="0" wp14:anchorId="41A6034F" wp14:editId="6CECACAA">
+          <wp:inline distT="0" distB="0" distL="0" distR="0" wp14:anchorId="41A6034F" wp14:editId="46FB52B1">
             <wp:extent cx="2188190" cy="1195070"/>
             <wp:effectExtent l="0" t="0" r="3175" b="5080"/>
             <wp:docPr id="1" name="Slika 3"/>
@@ -1095,23 +1095,13 @@
                 <w:szCs w:val="24"/>
               </w:rPr>
             </w:pPr>
-            <w:proofErr w:type="spellStart"/>
             <w:r>
               <w:rPr>
                 <w:rFonts w:ascii="Calibri" w:eastAsia="Times New Roman" w:hAnsi="Calibri" w:cs="Calibri"/>
                 <w:color w:val="auto"/>
                 <w:szCs w:val="24"/>
               </w:rPr>
-              <w:t>Somentor</w:t>
-            </w:r>
-            <w:proofErr w:type="spellEnd"/>
-            <w:r>
-              <w:rPr>
-                <w:rFonts w:ascii="Calibri" w:eastAsia="Times New Roman" w:hAnsi="Calibri" w:cs="Calibri"/>
-                <w:color w:val="auto"/>
-                <w:szCs w:val="24"/>
-              </w:rPr>
-              <w:t>:</w:t>
+              <w:t>Somentor:</w:t>
             </w:r>
           </w:p>
         </w:tc>
@@ -1272,7 +1262,7 @@
                 <w:noProof/>
               </w:rPr>
               <w:drawing>
-                <wp:inline distT="0" distB="0" distL="0" distR="0" wp14:anchorId="67B6E4D0" wp14:editId="33235124">
+                <wp:inline distT="0" distB="0" distL="0" distR="0" wp14:anchorId="67B6E4D0" wp14:editId="1831BBB8">
                   <wp:extent cx="1473552" cy="516048"/>
                   <wp:effectExtent l="0" t="0" r="0" b="0"/>
                   <wp:docPr id="29" name="Slika 29" descr="About CC Licenses - Creative Commons"/>
@@ -1595,25 +1585,7 @@
           <w:color w:val="000000"/>
           <w:szCs w:val="24"/>
         </w:rPr>
-        <w:t xml:space="preserve">in </w:t>
-      </w:r>
-      <w:proofErr w:type="spellStart"/>
-      <w:r>
-        <w:rPr>
-          <w:rFonts w:ascii="Calibri" w:hAnsi="Calibri" w:cs="Calibri"/>
-          <w:color w:val="000000"/>
-          <w:szCs w:val="24"/>
-        </w:rPr>
-        <w:t>somentorju</w:t>
-      </w:r>
-      <w:proofErr w:type="spellEnd"/>
-      <w:r>
-        <w:rPr>
-          <w:rFonts w:ascii="Calibri" w:hAnsi="Calibri" w:cs="Calibri"/>
-          <w:color w:val="000000"/>
-          <w:szCs w:val="24"/>
-        </w:rPr>
-        <w:t xml:space="preserve"> Štefanu Horvatu, mag. inž. rač. in inf. tehnol.  </w:t>
+        <w:t xml:space="preserve">in somentorju Štefanu Horvatu, mag. inž. rač. in inf. tehnol.  </w:t>
       </w:r>
     </w:p>
     <w:p>
@@ -1760,37 +1732,11 @@
       </w:r>
       <w:r>
         <w:rPr>
-          <w:rFonts w:ascii="Calibri" w:eastAsia="Times New Roman" w:hAnsi="Calibri" w:cs="Calibri"/>
-          <w:b/>
-          <w:color w:val="auto"/>
-          <w:szCs w:val="24"/>
-        </w:rPr>
-        <w:t xml:space="preserve"> </w:t>
-      </w:r>
-      <w:r>
-        <w:rPr>
           <w:rFonts w:ascii="Calibri" w:hAnsi="Calibri" w:cs="Calibri"/>
           <w:szCs w:val="24"/>
           <w:lang w:val="sv-SE"/>
         </w:rPr>
-        <w:t>beseda1, beseda2, beseda3</w:t>
-      </w:r>
-      <w:r>
-        <w:rPr>
-          <w:rFonts w:ascii="Calibri" w:hAnsi="Calibri" w:cs="Calibri"/>
-          <w:b/>
-          <w:szCs w:val="24"/>
-          <w:lang w:val="sv-SE"/>
-        </w:rPr>
-        <w:t xml:space="preserve"> </w:t>
-      </w:r>
-      <w:r>
-        <w:rPr>
-          <w:rFonts w:ascii="Calibri" w:hAnsi="Calibri" w:cs="Calibri"/>
-          <w:szCs w:val="24"/>
-          <w:lang w:val="sv-SE"/>
-        </w:rPr>
-        <w:t>(največ 5)</w:t>
+        <w:t xml:space="preserve"> redka nevronska mreža, hipoteza loterijski srečk, rezanje </w:t>
       </w:r>
     </w:p>
     <w:p>
@@ -1856,7 +1802,6 @@
         </w:rPr>
         <w:t xml:space="preserve"> </w:t>
       </w:r>
-      <w:proofErr w:type="spellStart"/>
       <w:r>
         <w:rPr>
           <w:rFonts w:ascii="Calibri" w:eastAsia="Times New Roman" w:hAnsi="Calibri" w:cs="Calibri"/>
@@ -1866,7 +1811,6 @@
         </w:rPr>
         <w:t>xxxxxxxx</w:t>
       </w:r>
-      <w:proofErr w:type="spellEnd"/>
     </w:p>
     <w:p>
       <w:pPr>
@@ -1925,6 +1869,7 @@
         <w:rPr>
           <w:rFonts w:ascii="Calibri" w:hAnsi="Calibri" w:cs="Calibri"/>
           <w:i/>
+          <w:lang w:val="sl-SI"/>
         </w:rPr>
       </w:pPr>
       <w:r>
@@ -1933,7 +1878,47 @@
           <w:i/>
           <w:lang w:val="sl-SI"/>
         </w:rPr>
-        <w:t>DODAJ ŠE KAJ Moderno globoko učenje pogosto vključuje nevronske mreže, ki imajo nepotrebno veliko število parametrov oziroma povezav. Posledica tega je višja časovna in prostorska zahtevnost pri delu z mrežami. Rešitev je rezanje povezav, ki so za dano mrežo nepomembne. Rezultat je redka nevronska mreža, ki ohranja tisto podmnožico povezav, ki ima podobno uspešnost kot originalna. Postopek rezanja povezav imenujemo hipoteza loterijskih srečk, kjer podmnožico pomembnih povezav imenujemo zmagovita srečka.</w:t>
+        <w:t>Moderno globoko učenje pogosto vključuje nevronske mreže, ki imajo nepotrebno veliko število parametrov oziroma povezav. Posledica tega je višja časovna in prostorska zahtevnost pri delu z mrežami.</w:t>
+      </w:r>
+      <w:r>
+        <w:rPr>
+          <w:rFonts w:ascii="Calibri" w:hAnsi="Calibri" w:cs="Calibri"/>
+          <w:i/>
+          <w:lang w:val="sl-SI"/>
+        </w:rPr>
+        <w:t xml:space="preserve"> </w:t>
+      </w:r>
+      <w:r>
+        <w:rPr>
+          <w:rFonts w:ascii="Calibri" w:hAnsi="Calibri" w:cs="Calibri"/>
+          <w:i/>
+          <w:lang w:val="sl-SI"/>
+        </w:rPr>
+        <w:t xml:space="preserve">Možna rešitev problema je hipoteza loterijskih srečk, ki pravi da v množici povezav vsake naprej povezane nevronske mreže obstaja podmnožica, ki je manjša in ohranja enako in v nekaterih primerih tudi večjo uspešnost. Imenujemo jo zmagovita srečka. </w:t>
+      </w:r>
+      <w:r>
+        <w:rPr>
+          <w:rFonts w:ascii="Calibri" w:hAnsi="Calibri" w:cs="Calibri"/>
+          <w:i/>
+          <w:lang w:val="sl-SI"/>
+        </w:rPr>
+        <w:t>V</w:t>
+      </w:r>
+      <w:r>
+        <w:rPr>
+          <w:rFonts w:ascii="Calibri" w:hAnsi="Calibri" w:cs="Calibri"/>
+          <w:i/>
+          <w:lang w:val="sl-SI"/>
+        </w:rPr>
+        <w:t xml:space="preserve"> vsebini tega dela bomo predstavili in dokazali hipotezo loterijske srečke, implementirali lasten algoritem za iterativno rezanje parametrov</w:t>
+      </w:r>
+      <w:r>
+        <w:rPr>
+          <w:rFonts w:ascii="Calibri" w:hAnsi="Calibri" w:cs="Calibri"/>
+          <w:i/>
+          <w:lang w:val="sl-SI"/>
+        </w:rPr>
+        <w:t xml:space="preserve"> in ga testirali ter analizirali na raznih arhitekturah, naborih podatkov in hiperparametrih.</w:t>
       </w:r>
     </w:p>
     <w:p>
@@ -1978,7 +1963,6 @@
           <w:sz w:val="22"/>
         </w:rPr>
       </w:pPr>
-      <w:proofErr w:type="spellStart"/>
       <w:r>
         <w:rPr>
           <w:rFonts w:ascii="Calibri" w:eastAsia="Times New Roman" w:hAnsi="Calibri" w:cs="Calibri"/>
@@ -1987,129 +1971,8 @@
           <w:szCs w:val="40"/>
         </w:rPr>
         <w:lastRenderedPageBreak/>
-        <w:t>Sparse</w:t>
-      </w:r>
-      <w:proofErr w:type="spellEnd"/>
-      <w:r>
-        <w:rPr>
-          <w:rFonts w:ascii="Calibri" w:eastAsia="Times New Roman" w:hAnsi="Calibri" w:cs="Calibri"/>
-          <w:color w:val="auto"/>
-          <w:sz w:val="40"/>
-          <w:szCs w:val="40"/>
-        </w:rPr>
-        <w:t xml:space="preserve"> </w:t>
-      </w:r>
-      <w:proofErr w:type="spellStart"/>
-      <w:r>
-        <w:rPr>
-          <w:rFonts w:ascii="Calibri" w:eastAsia="Times New Roman" w:hAnsi="Calibri" w:cs="Calibri"/>
-          <w:color w:val="auto"/>
-          <w:sz w:val="40"/>
-          <w:szCs w:val="40"/>
-        </w:rPr>
-        <w:t>neural</w:t>
-      </w:r>
-      <w:proofErr w:type="spellEnd"/>
-      <w:r>
-        <w:rPr>
-          <w:rFonts w:ascii="Calibri" w:eastAsia="Times New Roman" w:hAnsi="Calibri" w:cs="Calibri"/>
-          <w:color w:val="auto"/>
-          <w:sz w:val="40"/>
-          <w:szCs w:val="40"/>
-        </w:rPr>
-        <w:t xml:space="preserve"> </w:t>
-      </w:r>
-      <w:proofErr w:type="spellStart"/>
-      <w:r>
-        <w:rPr>
-          <w:rFonts w:ascii="Calibri" w:eastAsia="Times New Roman" w:hAnsi="Calibri" w:cs="Calibri"/>
-          <w:color w:val="auto"/>
-          <w:sz w:val="40"/>
-          <w:szCs w:val="40"/>
-        </w:rPr>
-        <w:t>network</w:t>
-      </w:r>
-      <w:proofErr w:type="spellEnd"/>
-      <w:r>
-        <w:rPr>
-          <w:rFonts w:ascii="Calibri" w:eastAsia="Times New Roman" w:hAnsi="Calibri" w:cs="Calibri"/>
-          <w:color w:val="auto"/>
-          <w:sz w:val="40"/>
-          <w:szCs w:val="40"/>
-        </w:rPr>
-        <w:t xml:space="preserve"> </w:t>
-      </w:r>
-      <w:proofErr w:type="spellStart"/>
-      <w:r>
-        <w:rPr>
-          <w:rFonts w:ascii="Calibri" w:eastAsia="Times New Roman" w:hAnsi="Calibri" w:cs="Calibri"/>
-          <w:color w:val="auto"/>
-          <w:sz w:val="40"/>
-          <w:szCs w:val="40"/>
-        </w:rPr>
-        <w:t>learning</w:t>
-      </w:r>
-      <w:proofErr w:type="spellEnd"/>
-      <w:r>
-        <w:rPr>
-          <w:rFonts w:ascii="Calibri" w:eastAsia="Times New Roman" w:hAnsi="Calibri" w:cs="Calibri"/>
-          <w:color w:val="auto"/>
-          <w:sz w:val="40"/>
-          <w:szCs w:val="40"/>
-        </w:rPr>
-        <w:t xml:space="preserve"> </w:t>
-      </w:r>
-      <w:proofErr w:type="spellStart"/>
-      <w:r>
-        <w:rPr>
-          <w:rFonts w:ascii="Calibri" w:eastAsia="Times New Roman" w:hAnsi="Calibri" w:cs="Calibri"/>
-          <w:color w:val="auto"/>
-          <w:sz w:val="40"/>
-          <w:szCs w:val="40"/>
-        </w:rPr>
-        <w:t>with</w:t>
-      </w:r>
-      <w:proofErr w:type="spellEnd"/>
-      <w:r>
-        <w:rPr>
-          <w:rFonts w:ascii="Calibri" w:eastAsia="Times New Roman" w:hAnsi="Calibri" w:cs="Calibri"/>
-          <w:color w:val="auto"/>
-          <w:sz w:val="40"/>
-          <w:szCs w:val="40"/>
-        </w:rPr>
-        <w:t xml:space="preserve"> </w:t>
-      </w:r>
-      <w:proofErr w:type="spellStart"/>
-      <w:r>
-        <w:rPr>
-          <w:rFonts w:ascii="Calibri" w:eastAsia="Times New Roman" w:hAnsi="Calibri" w:cs="Calibri"/>
-          <w:color w:val="auto"/>
-          <w:sz w:val="40"/>
-          <w:szCs w:val="40"/>
-        </w:rPr>
-        <w:t>iterative</w:t>
-      </w:r>
-      <w:proofErr w:type="spellEnd"/>
-      <w:r>
-        <w:rPr>
-          <w:rFonts w:ascii="Calibri" w:eastAsia="Times New Roman" w:hAnsi="Calibri" w:cs="Calibri"/>
-          <w:color w:val="auto"/>
-          <w:sz w:val="40"/>
-          <w:szCs w:val="40"/>
-        </w:rPr>
-        <w:t xml:space="preserve"> parameter </w:t>
-      </w:r>
-      <w:proofErr w:type="spellStart"/>
-      <w:r>
-        <w:rPr>
-          <w:rFonts w:ascii="Calibri" w:eastAsia="Times New Roman" w:hAnsi="Calibri" w:cs="Calibri"/>
-          <w:color w:val="auto"/>
-          <w:sz w:val="40"/>
-          <w:szCs w:val="40"/>
-        </w:rPr>
-        <w:t>removal</w:t>
-      </w:r>
-      <w:proofErr w:type="spellEnd"/>
+        <w:t>Sparse neural network learning with iterative parameter removal</w:t>
+      </w:r>
     </w:p>
     <w:p>
       <w:pPr>
@@ -2134,7 +1997,6 @@
           <w:szCs w:val="24"/>
         </w:rPr>
       </w:pPr>
-      <w:proofErr w:type="spellStart"/>
       <w:r>
         <w:rPr>
           <w:rFonts w:ascii="Calibri" w:eastAsia="Times New Roman" w:hAnsi="Calibri" w:cs="Calibri"/>
@@ -2153,7 +2015,6 @@
         </w:rPr>
         <w:t>eywords</w:t>
       </w:r>
-      <w:proofErr w:type="spellEnd"/>
       <w:r>
         <w:rPr>
           <w:rFonts w:ascii="Calibri" w:eastAsia="Times New Roman" w:hAnsi="Calibri" w:cs="Calibri"/>
@@ -2169,25 +2030,7 @@
           <w:szCs w:val="24"/>
           <w:lang w:val="de-DE"/>
         </w:rPr>
-        <w:t>beseda1, beseda2, beseda3 (</w:t>
-      </w:r>
-      <w:proofErr w:type="spellStart"/>
-      <w:r>
-        <w:rPr>
-          <w:rFonts w:ascii="Calibri" w:hAnsi="Calibri" w:cs="Calibri"/>
-          <w:szCs w:val="24"/>
-          <w:lang w:val="de-DE"/>
-        </w:rPr>
-        <w:t>največ</w:t>
-      </w:r>
-      <w:proofErr w:type="spellEnd"/>
-      <w:r>
-        <w:rPr>
-          <w:rFonts w:ascii="Calibri" w:hAnsi="Calibri" w:cs="Calibri"/>
-          <w:szCs w:val="24"/>
-          <w:lang w:val="de-DE"/>
-        </w:rPr>
-        <w:t xml:space="preserve"> 5)</w:t>
+        <w:t>sparse neural network, lottery ticket hypothesis, pruning</w:t>
       </w:r>
     </w:p>
     <w:p>
@@ -2265,19 +2108,8 @@
           <w:color w:val="auto"/>
           <w:szCs w:val="24"/>
         </w:rPr>
-        <w:t xml:space="preserve"> </w:t>
-      </w:r>
-      <w:proofErr w:type="spellStart"/>
-      <w:r>
-        <w:rPr>
-          <w:rFonts w:ascii="Calibri" w:eastAsia="Times New Roman" w:hAnsi="Calibri" w:cs="Calibri"/>
-          <w:bCs/>
-          <w:color w:val="auto"/>
-          <w:szCs w:val="24"/>
-        </w:rPr>
-        <w:t>xxxxxxxxx</w:t>
-      </w:r>
-      <w:proofErr w:type="spellEnd"/>
+        <w:t xml:space="preserve"> xxxxxxxxx</w:t>
+      </w:r>
     </w:p>
     <w:p>
       <w:pPr>
@@ -2305,7 +2137,6 @@
           <w:lang w:eastAsia="ko-KR"/>
         </w:rPr>
       </w:pPr>
-      <w:proofErr w:type="spellStart"/>
       <w:r>
         <w:rPr>
           <w:rFonts w:ascii="Calibri" w:eastAsia="Batang" w:hAnsi="Calibri" w:cs="Calibri"/>
@@ -2317,7 +2148,6 @@
         </w:rPr>
         <w:t>Abstract</w:t>
       </w:r>
-      <w:proofErr w:type="spellEnd"/>
     </w:p>
     <w:p>
       <w:pPr>
@@ -2335,39 +2165,233 @@
     </w:p>
     <w:p>
       <w:pPr>
-        <w:pStyle w:val="text"/>
-        <w:ind w:firstLine="0"/>
-        <w:rPr>
-          <w:rFonts w:ascii="Calibri" w:hAnsi="Calibri" w:cs="Calibri"/>
+        <w:rPr>
+          <w:rFonts w:ascii="Calibri" w:eastAsia="Batang" w:hAnsi="Calibri" w:cs="Calibri"/>
           <w:i/>
-          <w:lang w:val="sl-SI"/>
-        </w:rPr>
-      </w:pPr>
-      <w:r>
-        <w:rPr>
-          <w:rFonts w:ascii="Calibri" w:hAnsi="Calibri" w:cs="Calibri"/>
+          <w:color w:val="auto"/>
+          <w:szCs w:val="24"/>
+          <w:lang w:eastAsia="ko-KR"/>
+        </w:rPr>
+      </w:pPr>
+      <w:r>
+        <w:rPr>
+          <w:rFonts w:ascii="Calibri" w:eastAsia="Batang" w:hAnsi="Calibri" w:cs="Calibri"/>
           <w:i/>
-          <w:lang w:val="sl-SI"/>
-        </w:rPr>
-        <w:t xml:space="preserve">Na tej strani naj bo čim </w:t>
-      </w:r>
-      <w:proofErr w:type="spellStart"/>
-      <w:r>
-        <w:rPr>
-          <w:rFonts w:ascii="Calibri" w:hAnsi="Calibri" w:cs="Calibri"/>
+          <w:color w:val="auto"/>
+          <w:szCs w:val="24"/>
+          <w:lang w:val="en" w:eastAsia="ko-KR"/>
+        </w:rPr>
+        <w:t>Modern deep learning often involves neural networks that have an unnecessarily large number of parameters or connections. This results in a higher time and space complexity when working with networks. A possible solution to the problem is the</w:t>
+      </w:r>
+      <w:r>
+        <w:rPr>
+          <w:rFonts w:ascii="Calibri" w:eastAsia="Batang" w:hAnsi="Calibri" w:cs="Calibri"/>
           <w:i/>
-          <w:lang w:val="sl-SI"/>
-        </w:rPr>
-        <w:t>vernejši</w:t>
-      </w:r>
-      <w:proofErr w:type="spellEnd"/>
-      <w:r>
-        <w:rPr>
-          <w:rFonts w:ascii="Calibri" w:hAnsi="Calibri" w:cs="Calibri"/>
+          <w:color w:val="auto"/>
+          <w:szCs w:val="24"/>
+          <w:lang w:val="en" w:eastAsia="ko-KR"/>
+        </w:rPr>
+        <w:t xml:space="preserve"> </w:t>
+      </w:r>
+      <w:r>
+        <w:rPr>
+          <w:rFonts w:ascii="Calibri" w:eastAsia="Batang" w:hAnsi="Calibri" w:cs="Calibri"/>
           <w:i/>
-          <w:lang w:val="sl-SI"/>
-        </w:rPr>
-        <w:t xml:space="preserve"> prevod strani s slovenskim povzetkom v angleščino. Tudi ta stran mora biti v zaključnem delu oštevilčena z ustrezno rimsko številko</w:t>
+          <w:color w:val="auto"/>
+          <w:szCs w:val="24"/>
+          <w:lang w:val="en" w:eastAsia="ko-KR"/>
+        </w:rPr>
+        <w:t>lottery ticket</w:t>
+      </w:r>
+      <w:r>
+        <w:rPr>
+          <w:rFonts w:ascii="Calibri" w:eastAsia="Batang" w:hAnsi="Calibri" w:cs="Calibri"/>
+          <w:i/>
+          <w:color w:val="auto"/>
+          <w:szCs w:val="24"/>
+          <w:lang w:val="en" w:eastAsia="ko-KR"/>
+        </w:rPr>
+        <w:t xml:space="preserve"> hypothesis</w:t>
+      </w:r>
+      <w:r>
+        <w:rPr>
+          <w:rFonts w:ascii="Calibri" w:eastAsia="Batang" w:hAnsi="Calibri" w:cs="Calibri"/>
+          <w:i/>
+          <w:color w:val="auto"/>
+          <w:szCs w:val="24"/>
+          <w:lang w:val="en" w:eastAsia="ko-KR"/>
+        </w:rPr>
+        <w:t xml:space="preserve">, which states that in </w:t>
+      </w:r>
+      <w:r>
+        <w:rPr>
+          <w:rFonts w:ascii="Calibri" w:eastAsia="Batang" w:hAnsi="Calibri" w:cs="Calibri"/>
+          <w:i/>
+          <w:color w:val="auto"/>
+          <w:szCs w:val="24"/>
+          <w:lang w:val="en" w:eastAsia="ko-KR"/>
+        </w:rPr>
+        <w:t>a</w:t>
+      </w:r>
+      <w:r>
+        <w:rPr>
+          <w:rFonts w:ascii="Calibri" w:eastAsia="Batang" w:hAnsi="Calibri" w:cs="Calibri"/>
+          <w:i/>
+          <w:color w:val="auto"/>
+          <w:szCs w:val="24"/>
+          <w:lang w:val="en" w:eastAsia="ko-KR"/>
+        </w:rPr>
+        <w:t xml:space="preserve"> set of connections of</w:t>
+      </w:r>
+      <w:r>
+        <w:rPr>
+          <w:rFonts w:ascii="Calibri" w:eastAsia="Batang" w:hAnsi="Calibri" w:cs="Calibri"/>
+          <w:i/>
+          <w:color w:val="auto"/>
+          <w:szCs w:val="24"/>
+          <w:lang w:val="en" w:eastAsia="ko-KR"/>
+        </w:rPr>
+        <w:t xml:space="preserve"> any</w:t>
+      </w:r>
+      <w:r>
+        <w:rPr>
+          <w:rFonts w:ascii="Calibri" w:eastAsia="Batang" w:hAnsi="Calibri" w:cs="Calibri"/>
+          <w:i/>
+          <w:color w:val="auto"/>
+          <w:szCs w:val="24"/>
+          <w:lang w:val="en" w:eastAsia="ko-KR"/>
+        </w:rPr>
+        <w:t xml:space="preserve"> </w:t>
+      </w:r>
+      <w:r>
+        <w:rPr>
+          <w:rFonts w:ascii="Calibri" w:eastAsia="Batang" w:hAnsi="Calibri" w:cs="Calibri"/>
+          <w:i/>
+          <w:color w:val="auto"/>
+          <w:szCs w:val="24"/>
+          <w:lang w:val="en" w:eastAsia="ko-KR"/>
+        </w:rPr>
+        <w:t xml:space="preserve">feedforward </w:t>
+      </w:r>
+      <w:r>
+        <w:rPr>
+          <w:rFonts w:ascii="Calibri" w:eastAsia="Batang" w:hAnsi="Calibri" w:cs="Calibri"/>
+          <w:i/>
+          <w:color w:val="auto"/>
+          <w:szCs w:val="24"/>
+          <w:lang w:val="en" w:eastAsia="ko-KR"/>
+        </w:rPr>
+        <w:t xml:space="preserve">neural network there is a subset that is smaller and maintains the same </w:t>
+      </w:r>
+      <w:r>
+        <w:rPr>
+          <w:rFonts w:ascii="Calibri" w:eastAsia="Batang" w:hAnsi="Calibri" w:cs="Calibri"/>
+          <w:i/>
+          <w:color w:val="auto"/>
+          <w:szCs w:val="24"/>
+          <w:lang w:val="en" w:eastAsia="ko-KR"/>
+        </w:rPr>
+        <w:t>and, in some cases,</w:t>
+      </w:r>
+      <w:r>
+        <w:rPr>
+          <w:rFonts w:ascii="Calibri" w:eastAsia="Batang" w:hAnsi="Calibri" w:cs="Calibri"/>
+          <w:i/>
+          <w:color w:val="auto"/>
+          <w:szCs w:val="24"/>
+          <w:lang w:val="en" w:eastAsia="ko-KR"/>
+        </w:rPr>
+        <w:t xml:space="preserve"> even higher </w:t>
+      </w:r>
+      <w:r>
+        <w:rPr>
+          <w:rFonts w:ascii="Calibri" w:eastAsia="Batang" w:hAnsi="Calibri" w:cs="Calibri"/>
+          <w:i/>
+          <w:color w:val="auto"/>
+          <w:szCs w:val="24"/>
+          <w:lang w:val="en" w:eastAsia="ko-KR"/>
+        </w:rPr>
+        <w:t>effectiveness</w:t>
+      </w:r>
+      <w:r>
+        <w:rPr>
+          <w:rFonts w:ascii="Calibri" w:eastAsia="Batang" w:hAnsi="Calibri" w:cs="Calibri"/>
+          <w:i/>
+          <w:color w:val="auto"/>
+          <w:szCs w:val="24"/>
+          <w:lang w:val="en" w:eastAsia="ko-KR"/>
+        </w:rPr>
+        <w:t>. We call</w:t>
+      </w:r>
+      <w:r>
+        <w:rPr>
+          <w:rFonts w:ascii="Calibri" w:eastAsia="Batang" w:hAnsi="Calibri" w:cs="Calibri"/>
+          <w:i/>
+          <w:color w:val="auto"/>
+          <w:szCs w:val="24"/>
+          <w:lang w:val="en" w:eastAsia="ko-KR"/>
+        </w:rPr>
+        <w:t xml:space="preserve"> them winning tickets</w:t>
+      </w:r>
+      <w:r>
+        <w:rPr>
+          <w:rFonts w:ascii="Calibri" w:eastAsia="Batang" w:hAnsi="Calibri" w:cs="Calibri"/>
+          <w:i/>
+          <w:color w:val="auto"/>
+          <w:szCs w:val="24"/>
+          <w:lang w:val="en" w:eastAsia="ko-KR"/>
+        </w:rPr>
+        <w:t xml:space="preserve">. In the content of this work, we will present and prove the </w:t>
+      </w:r>
+      <w:r>
+        <w:rPr>
+          <w:rFonts w:ascii="Calibri" w:eastAsia="Batang" w:hAnsi="Calibri" w:cs="Calibri"/>
+          <w:i/>
+          <w:color w:val="auto"/>
+          <w:szCs w:val="24"/>
+          <w:lang w:val="en" w:eastAsia="ko-KR"/>
+        </w:rPr>
+        <w:t>lottery ticket</w:t>
+      </w:r>
+      <w:r>
+        <w:rPr>
+          <w:rFonts w:ascii="Calibri" w:eastAsia="Batang" w:hAnsi="Calibri" w:cs="Calibri"/>
+          <w:i/>
+          <w:color w:val="auto"/>
+          <w:szCs w:val="24"/>
+          <w:lang w:val="en" w:eastAsia="ko-KR"/>
+        </w:rPr>
+        <w:t xml:space="preserve"> hypothesis</w:t>
+      </w:r>
+      <w:r>
+        <w:rPr>
+          <w:rFonts w:ascii="Calibri" w:eastAsia="Batang" w:hAnsi="Calibri" w:cs="Calibri"/>
+          <w:i/>
+          <w:color w:val="auto"/>
+          <w:szCs w:val="24"/>
+          <w:lang w:val="en" w:eastAsia="ko-KR"/>
+        </w:rPr>
+        <w:t xml:space="preserve">, implement our own algorithm for iterative </w:t>
+      </w:r>
+      <w:r>
+        <w:rPr>
+          <w:rFonts w:ascii="Calibri" w:eastAsia="Batang" w:hAnsi="Calibri" w:cs="Calibri"/>
+          <w:i/>
+          <w:color w:val="auto"/>
+          <w:szCs w:val="24"/>
+          <w:lang w:val="en" w:eastAsia="ko-KR"/>
+        </w:rPr>
+        <w:t>pruning</w:t>
+      </w:r>
+      <w:r>
+        <w:rPr>
+          <w:rFonts w:ascii="Calibri" w:eastAsia="Batang" w:hAnsi="Calibri" w:cs="Calibri"/>
+          <w:i/>
+          <w:color w:val="auto"/>
+          <w:szCs w:val="24"/>
+          <w:lang w:val="en" w:eastAsia="ko-KR"/>
+        </w:rPr>
+        <w:t xml:space="preserve"> of parameters and test and analyze it on various architectures, datasets and hyperparameters.</w:t>
       </w:r>
     </w:p>
     <w:p>
@@ -2484,7 +2508,6 @@
           <w:rFonts w:ascii="Calibri" w:hAnsi="Calibri" w:cs="Calibri"/>
           <w:noProof/>
         </w:rPr>
-        <w:lastRenderedPageBreak/>
         <w:drawing>
           <wp:inline distT="0" distB="0" distL="0" distR="0" wp14:anchorId="301F66E0" wp14:editId="384ADDEA">
             <wp:extent cx="5399405" cy="7515860"/>
@@ -2556,7 +2579,7 @@
           <w:tab w:val="right" w:leader="dot" w:pos="8493"/>
         </w:tabs>
         <w:rPr>
-          <w:rFonts w:ascii="Calibri" w:eastAsiaTheme="minorEastAsia" w:hAnsi="Calibri" w:cs="Calibri"/>
+          <w:rFonts w:eastAsiaTheme="minorEastAsia" w:cstheme="minorBidi"/>
           <w:b w:val="0"/>
           <w:bCs w:val="0"/>
           <w:caps w:val="0"/>
@@ -2589,7 +2612,7 @@
         </w:rPr>
         <w:fldChar w:fldCharType="separate"/>
       </w:r>
-      <w:hyperlink w:anchor="_Toc172821911" w:history="1">
+      <w:hyperlink w:anchor="_Toc174548174" w:history="1">
         <w:r>
           <w:rPr>
             <w:rStyle w:val="Hiperpovezava"/>
@@ -2600,7 +2623,6 @@
         </w:r>
         <w:r>
           <w:rPr>
-            <w:rFonts w:ascii="Calibri" w:hAnsi="Calibri" w:cs="Calibri"/>
             <w:noProof/>
             <w:webHidden/>
           </w:rPr>
@@ -2608,7 +2630,6 @@
         </w:r>
         <w:r>
           <w:rPr>
-            <w:rFonts w:ascii="Calibri" w:hAnsi="Calibri" w:cs="Calibri"/>
             <w:noProof/>
             <w:webHidden/>
           </w:rPr>
@@ -2616,22 +2637,19 @@
         </w:r>
         <w:r>
           <w:rPr>
-            <w:rFonts w:ascii="Calibri" w:hAnsi="Calibri" w:cs="Calibri"/>
-            <w:noProof/>
-            <w:webHidden/>
-          </w:rPr>
-          <w:instrText xml:space="preserve"> PAGEREF _Toc172821911 \h </w:instrText>
-        </w:r>
-        <w:r>
-          <w:rPr>
-            <w:rFonts w:ascii="Calibri" w:hAnsi="Calibri" w:cs="Calibri"/>
-            <w:noProof/>
-            <w:webHidden/>
-          </w:rPr>
-        </w:r>
-        <w:r>
-          <w:rPr>
-            <w:rFonts w:ascii="Calibri" w:hAnsi="Calibri" w:cs="Calibri"/>
+            <w:noProof/>
+            <w:webHidden/>
+          </w:rPr>
+          <w:instrText xml:space="preserve"> PAGEREF _Toc174548174 \h </w:instrText>
+        </w:r>
+        <w:r>
+          <w:rPr>
+            <w:noProof/>
+            <w:webHidden/>
+          </w:rPr>
+        </w:r>
+        <w:r>
+          <w:rPr>
             <w:noProof/>
             <w:webHidden/>
           </w:rPr>
@@ -2639,7 +2657,6 @@
         </w:r>
         <w:r>
           <w:rPr>
-            <w:rFonts w:ascii="Calibri" w:hAnsi="Calibri" w:cs="Calibri"/>
             <w:noProof/>
             <w:webHidden/>
           </w:rPr>
@@ -2647,7 +2664,6 @@
         </w:r>
         <w:r>
           <w:rPr>
-            <w:rFonts w:ascii="Calibri" w:hAnsi="Calibri" w:cs="Calibri"/>
             <w:noProof/>
             <w:webHidden/>
           </w:rPr>
@@ -2662,7 +2678,7 @@
           <w:tab w:val="right" w:leader="dot" w:pos="8493"/>
         </w:tabs>
         <w:rPr>
-          <w:rFonts w:ascii="Calibri" w:eastAsiaTheme="minorEastAsia" w:hAnsi="Calibri" w:cs="Calibri"/>
+          <w:rFonts w:eastAsiaTheme="minorEastAsia" w:cstheme="minorBidi"/>
           <w:b w:val="0"/>
           <w:bCs w:val="0"/>
           <w:caps w:val="0"/>
@@ -2674,7 +2690,7 @@
           <w14:ligatures w14:val="standardContextual"/>
         </w:rPr>
       </w:pPr>
-      <w:hyperlink w:anchor="_Toc172821912" w:history="1">
+      <w:hyperlink w:anchor="_Toc174548175" w:history="1">
         <w:r>
           <w:rPr>
             <w:rStyle w:val="Hiperpovezava"/>
@@ -2685,7 +2701,6 @@
         </w:r>
         <w:r>
           <w:rPr>
-            <w:rFonts w:ascii="Calibri" w:hAnsi="Calibri" w:cs="Calibri"/>
             <w:noProof/>
             <w:webHidden/>
           </w:rPr>
@@ -2693,7 +2708,6 @@
         </w:r>
         <w:r>
           <w:rPr>
-            <w:rFonts w:ascii="Calibri" w:hAnsi="Calibri" w:cs="Calibri"/>
             <w:noProof/>
             <w:webHidden/>
           </w:rPr>
@@ -2701,22 +2715,19 @@
         </w:r>
         <w:r>
           <w:rPr>
-            <w:rFonts w:ascii="Calibri" w:hAnsi="Calibri" w:cs="Calibri"/>
-            <w:noProof/>
-            <w:webHidden/>
-          </w:rPr>
-          <w:instrText xml:space="preserve"> PAGEREF _Toc172821912 \h </w:instrText>
-        </w:r>
-        <w:r>
-          <w:rPr>
-            <w:rFonts w:ascii="Calibri" w:hAnsi="Calibri" w:cs="Calibri"/>
-            <w:noProof/>
-            <w:webHidden/>
-          </w:rPr>
-        </w:r>
-        <w:r>
-          <w:rPr>
-            <w:rFonts w:ascii="Calibri" w:hAnsi="Calibri" w:cs="Calibri"/>
+            <w:noProof/>
+            <w:webHidden/>
+          </w:rPr>
+          <w:instrText xml:space="preserve"> PAGEREF _Toc174548175 \h </w:instrText>
+        </w:r>
+        <w:r>
+          <w:rPr>
+            <w:noProof/>
+            <w:webHidden/>
+          </w:rPr>
+        </w:r>
+        <w:r>
+          <w:rPr>
             <w:noProof/>
             <w:webHidden/>
           </w:rPr>
@@ -2724,7 +2735,6 @@
         </w:r>
         <w:r>
           <w:rPr>
-            <w:rFonts w:ascii="Calibri" w:hAnsi="Calibri" w:cs="Calibri"/>
             <w:noProof/>
             <w:webHidden/>
           </w:rPr>
@@ -2732,7 +2742,6 @@
         </w:r>
         <w:r>
           <w:rPr>
-            <w:rFonts w:ascii="Calibri" w:hAnsi="Calibri" w:cs="Calibri"/>
             <w:noProof/>
             <w:webHidden/>
           </w:rPr>
@@ -2748,7 +2757,7 @@
           <w:tab w:val="right" w:leader="dot" w:pos="8493"/>
         </w:tabs>
         <w:rPr>
-          <w:rFonts w:ascii="Calibri" w:eastAsiaTheme="minorEastAsia" w:hAnsi="Calibri" w:cs="Calibri"/>
+          <w:rFonts w:eastAsiaTheme="minorEastAsia" w:cstheme="minorBidi"/>
           <w:b w:val="0"/>
           <w:bCs w:val="0"/>
           <w:caps w:val="0"/>
@@ -2760,7 +2769,7 @@
           <w14:ligatures w14:val="standardContextual"/>
         </w:rPr>
       </w:pPr>
-      <w:hyperlink w:anchor="_Toc172821913" w:history="1">
+      <w:hyperlink w:anchor="_Toc174548176" w:history="1">
         <w:r>
           <w:rPr>
             <w:rStyle w:val="Hiperpovezava"/>
@@ -2771,7 +2780,7 @@
         </w:r>
         <w:r>
           <w:rPr>
-            <w:rFonts w:ascii="Calibri" w:eastAsiaTheme="minorEastAsia" w:hAnsi="Calibri" w:cs="Calibri"/>
+            <w:rFonts w:eastAsiaTheme="minorEastAsia" w:cstheme="minorBidi"/>
             <w:b w:val="0"/>
             <w:bCs w:val="0"/>
             <w:caps w:val="0"/>
@@ -2794,7 +2803,6 @@
         </w:r>
         <w:r>
           <w:rPr>
-            <w:rFonts w:ascii="Calibri" w:hAnsi="Calibri" w:cs="Calibri"/>
             <w:noProof/>
             <w:webHidden/>
           </w:rPr>
@@ -2802,7 +2810,6 @@
         </w:r>
         <w:r>
           <w:rPr>
-            <w:rFonts w:ascii="Calibri" w:hAnsi="Calibri" w:cs="Calibri"/>
             <w:noProof/>
             <w:webHidden/>
           </w:rPr>
@@ -2810,22 +2817,19 @@
         </w:r>
         <w:r>
           <w:rPr>
-            <w:rFonts w:ascii="Calibri" w:hAnsi="Calibri" w:cs="Calibri"/>
-            <w:noProof/>
-            <w:webHidden/>
-          </w:rPr>
-          <w:instrText xml:space="preserve"> PAGEREF _Toc172821913 \h </w:instrText>
-        </w:r>
-        <w:r>
-          <w:rPr>
-            <w:rFonts w:ascii="Calibri" w:hAnsi="Calibri" w:cs="Calibri"/>
-            <w:noProof/>
-            <w:webHidden/>
-          </w:rPr>
-        </w:r>
-        <w:r>
-          <w:rPr>
-            <w:rFonts w:ascii="Calibri" w:hAnsi="Calibri" w:cs="Calibri"/>
+            <w:noProof/>
+            <w:webHidden/>
+          </w:rPr>
+          <w:instrText xml:space="preserve"> PAGEREF _Toc174548176 \h </w:instrText>
+        </w:r>
+        <w:r>
+          <w:rPr>
+            <w:noProof/>
+            <w:webHidden/>
+          </w:rPr>
+        </w:r>
+        <w:r>
+          <w:rPr>
             <w:noProof/>
             <w:webHidden/>
           </w:rPr>
@@ -2833,7 +2837,6 @@
         </w:r>
         <w:r>
           <w:rPr>
-            <w:rFonts w:ascii="Calibri" w:hAnsi="Calibri" w:cs="Calibri"/>
             <w:noProof/>
             <w:webHidden/>
           </w:rPr>
@@ -2841,7 +2844,594 @@
         </w:r>
         <w:r>
           <w:rPr>
-            <w:rFonts w:ascii="Calibri" w:hAnsi="Calibri" w:cs="Calibri"/>
+            <w:noProof/>
+            <w:webHidden/>
+          </w:rPr>
+          <w:fldChar w:fldCharType="end"/>
+        </w:r>
+      </w:hyperlink>
+    </w:p>
+    <w:p>
+      <w:pPr>
+        <w:pStyle w:val="Kazalovsebine1"/>
+        <w:tabs>
+          <w:tab w:val="left" w:pos="480"/>
+          <w:tab w:val="right" w:leader="dot" w:pos="8493"/>
+        </w:tabs>
+        <w:rPr>
+          <w:rFonts w:eastAsiaTheme="minorEastAsia" w:cstheme="minorBidi"/>
+          <w:b w:val="0"/>
+          <w:bCs w:val="0"/>
+          <w:caps w:val="0"/>
+          <w:noProof/>
+          <w:color w:val="auto"/>
+          <w:kern w:val="2"/>
+          <w:szCs w:val="24"/>
+          <w:lang w:eastAsia="sl-SI"/>
+          <w14:ligatures w14:val="standardContextual"/>
+        </w:rPr>
+      </w:pPr>
+      <w:hyperlink w:anchor="_Toc174548177" w:history="1">
+        <w:r>
+          <w:rPr>
+            <w:rStyle w:val="Hiperpovezava"/>
+            <w:noProof/>
+          </w:rPr>
+          <w:t>2</w:t>
+        </w:r>
+        <w:r>
+          <w:rPr>
+            <w:rFonts w:eastAsiaTheme="minorEastAsia" w:cstheme="minorBidi"/>
+            <w:b w:val="0"/>
+            <w:bCs w:val="0"/>
+            <w:caps w:val="0"/>
+            <w:noProof/>
+            <w:color w:val="auto"/>
+            <w:kern w:val="2"/>
+            <w:szCs w:val="24"/>
+            <w:lang w:eastAsia="sl-SI"/>
+            <w14:ligatures w14:val="standardContextual"/>
+          </w:rPr>
+          <w:tab/>
+        </w:r>
+        <w:r>
+          <w:rPr>
+            <w:rStyle w:val="Hiperpovezava"/>
+            <w:noProof/>
+          </w:rPr>
+          <w:t>Osnovni POjmi in metodologija</w:t>
+        </w:r>
+        <w:r>
+          <w:rPr>
+            <w:noProof/>
+            <w:webHidden/>
+          </w:rPr>
+          <w:tab/>
+        </w:r>
+        <w:r>
+          <w:rPr>
+            <w:noProof/>
+            <w:webHidden/>
+          </w:rPr>
+          <w:fldChar w:fldCharType="begin"/>
+        </w:r>
+        <w:r>
+          <w:rPr>
+            <w:noProof/>
+            <w:webHidden/>
+          </w:rPr>
+          <w:instrText xml:space="preserve"> PAGEREF _Toc174548177 \h </w:instrText>
+        </w:r>
+        <w:r>
+          <w:rPr>
+            <w:noProof/>
+            <w:webHidden/>
+          </w:rPr>
+        </w:r>
+        <w:r>
+          <w:rPr>
+            <w:noProof/>
+            <w:webHidden/>
+          </w:rPr>
+          <w:fldChar w:fldCharType="separate"/>
+        </w:r>
+        <w:r>
+          <w:rPr>
+            <w:noProof/>
+            <w:webHidden/>
+          </w:rPr>
+          <w:t>1</w:t>
+        </w:r>
+        <w:r>
+          <w:rPr>
+            <w:noProof/>
+            <w:webHidden/>
+          </w:rPr>
+          <w:fldChar w:fldCharType="end"/>
+        </w:r>
+      </w:hyperlink>
+    </w:p>
+    <w:p>
+      <w:pPr>
+        <w:pStyle w:val="Kazalovsebine2"/>
+        <w:tabs>
+          <w:tab w:val="left" w:pos="960"/>
+          <w:tab w:val="right" w:leader="dot" w:pos="8493"/>
+        </w:tabs>
+        <w:rPr>
+          <w:rFonts w:eastAsiaTheme="minorEastAsia" w:cstheme="minorBidi"/>
+          <w:noProof/>
+          <w:color w:val="auto"/>
+          <w:kern w:val="2"/>
+          <w:szCs w:val="24"/>
+          <w:lang w:eastAsia="sl-SI"/>
+          <w14:ligatures w14:val="standardContextual"/>
+        </w:rPr>
+      </w:pPr>
+      <w:hyperlink w:anchor="_Toc174548178" w:history="1">
+        <w:r>
+          <w:rPr>
+            <w:rStyle w:val="Hiperpovezava"/>
+            <w:noProof/>
+          </w:rPr>
+          <w:t>2.1</w:t>
+        </w:r>
+        <w:r>
+          <w:rPr>
+            <w:rFonts w:eastAsiaTheme="minorEastAsia" w:cstheme="minorBidi"/>
+            <w:noProof/>
+            <w:color w:val="auto"/>
+            <w:kern w:val="2"/>
+            <w:szCs w:val="24"/>
+            <w:lang w:eastAsia="sl-SI"/>
+            <w14:ligatures w14:val="standardContextual"/>
+          </w:rPr>
+          <w:tab/>
+        </w:r>
+        <w:r>
+          <w:rPr>
+            <w:rStyle w:val="Hiperpovezava"/>
+            <w:noProof/>
+          </w:rPr>
+          <w:t>Nevronske mreže</w:t>
+        </w:r>
+        <w:r>
+          <w:rPr>
+            <w:noProof/>
+            <w:webHidden/>
+          </w:rPr>
+          <w:tab/>
+        </w:r>
+        <w:r>
+          <w:rPr>
+            <w:noProof/>
+            <w:webHidden/>
+          </w:rPr>
+          <w:fldChar w:fldCharType="begin"/>
+        </w:r>
+        <w:r>
+          <w:rPr>
+            <w:noProof/>
+            <w:webHidden/>
+          </w:rPr>
+          <w:instrText xml:space="preserve"> PAGEREF _Toc174548178 \h </w:instrText>
+        </w:r>
+        <w:r>
+          <w:rPr>
+            <w:noProof/>
+            <w:webHidden/>
+          </w:rPr>
+        </w:r>
+        <w:r>
+          <w:rPr>
+            <w:noProof/>
+            <w:webHidden/>
+          </w:rPr>
+          <w:fldChar w:fldCharType="separate"/>
+        </w:r>
+        <w:r>
+          <w:rPr>
+            <w:noProof/>
+            <w:webHidden/>
+          </w:rPr>
+          <w:t>1</w:t>
+        </w:r>
+        <w:r>
+          <w:rPr>
+            <w:noProof/>
+            <w:webHidden/>
+          </w:rPr>
+          <w:fldChar w:fldCharType="end"/>
+        </w:r>
+      </w:hyperlink>
+    </w:p>
+    <w:p>
+      <w:pPr>
+        <w:pStyle w:val="Kazalovsebine2"/>
+        <w:tabs>
+          <w:tab w:val="left" w:pos="960"/>
+          <w:tab w:val="right" w:leader="dot" w:pos="8493"/>
+        </w:tabs>
+        <w:rPr>
+          <w:rFonts w:eastAsiaTheme="minorEastAsia" w:cstheme="minorBidi"/>
+          <w:noProof/>
+          <w:color w:val="auto"/>
+          <w:kern w:val="2"/>
+          <w:szCs w:val="24"/>
+          <w:lang w:eastAsia="sl-SI"/>
+          <w14:ligatures w14:val="standardContextual"/>
+        </w:rPr>
+      </w:pPr>
+      <w:hyperlink w:anchor="_Toc174548179" w:history="1">
+        <w:r>
+          <w:rPr>
+            <w:rStyle w:val="Hiperpovezava"/>
+            <w:noProof/>
+          </w:rPr>
+          <w:t>2.2</w:t>
+        </w:r>
+        <w:r>
+          <w:rPr>
+            <w:rFonts w:eastAsiaTheme="minorEastAsia" w:cstheme="minorBidi"/>
+            <w:noProof/>
+            <w:color w:val="auto"/>
+            <w:kern w:val="2"/>
+            <w:szCs w:val="24"/>
+            <w:lang w:eastAsia="sl-SI"/>
+            <w14:ligatures w14:val="standardContextual"/>
+          </w:rPr>
+          <w:tab/>
+        </w:r>
+        <w:r>
+          <w:rPr>
+            <w:rStyle w:val="Hiperpovezava"/>
+            <w:noProof/>
+          </w:rPr>
+          <w:t>Hipoteza loterijskih srečk</w:t>
+        </w:r>
+        <w:r>
+          <w:rPr>
+            <w:noProof/>
+            <w:webHidden/>
+          </w:rPr>
+          <w:tab/>
+        </w:r>
+        <w:r>
+          <w:rPr>
+            <w:noProof/>
+            <w:webHidden/>
+          </w:rPr>
+          <w:fldChar w:fldCharType="begin"/>
+        </w:r>
+        <w:r>
+          <w:rPr>
+            <w:noProof/>
+            <w:webHidden/>
+          </w:rPr>
+          <w:instrText xml:space="preserve"> PAGEREF _Toc174548179 \h </w:instrText>
+        </w:r>
+        <w:r>
+          <w:rPr>
+            <w:noProof/>
+            <w:webHidden/>
+          </w:rPr>
+        </w:r>
+        <w:r>
+          <w:rPr>
+            <w:noProof/>
+            <w:webHidden/>
+          </w:rPr>
+          <w:fldChar w:fldCharType="separate"/>
+        </w:r>
+        <w:r>
+          <w:rPr>
+            <w:noProof/>
+            <w:webHidden/>
+          </w:rPr>
+          <w:t>1</w:t>
+        </w:r>
+        <w:r>
+          <w:rPr>
+            <w:noProof/>
+            <w:webHidden/>
+          </w:rPr>
+          <w:fldChar w:fldCharType="end"/>
+        </w:r>
+      </w:hyperlink>
+    </w:p>
+    <w:p>
+      <w:pPr>
+        <w:pStyle w:val="Kazalovsebine1"/>
+        <w:tabs>
+          <w:tab w:val="left" w:pos="480"/>
+          <w:tab w:val="right" w:leader="dot" w:pos="8493"/>
+        </w:tabs>
+        <w:rPr>
+          <w:rFonts w:eastAsiaTheme="minorEastAsia" w:cstheme="minorBidi"/>
+          <w:b w:val="0"/>
+          <w:bCs w:val="0"/>
+          <w:caps w:val="0"/>
+          <w:noProof/>
+          <w:color w:val="auto"/>
+          <w:kern w:val="2"/>
+          <w:szCs w:val="24"/>
+          <w:lang w:eastAsia="sl-SI"/>
+          <w14:ligatures w14:val="standardContextual"/>
+        </w:rPr>
+      </w:pPr>
+      <w:hyperlink w:anchor="_Toc174548180" w:history="1">
+        <w:r>
+          <w:rPr>
+            <w:rStyle w:val="Hiperpovezava"/>
+            <w:noProof/>
+          </w:rPr>
+          <w:t>3</w:t>
+        </w:r>
+        <w:r>
+          <w:rPr>
+            <w:rFonts w:eastAsiaTheme="minorEastAsia" w:cstheme="minorBidi"/>
+            <w:b w:val="0"/>
+            <w:bCs w:val="0"/>
+            <w:caps w:val="0"/>
+            <w:noProof/>
+            <w:color w:val="auto"/>
+            <w:kern w:val="2"/>
+            <w:szCs w:val="24"/>
+            <w:lang w:eastAsia="sl-SI"/>
+            <w14:ligatures w14:val="standardContextual"/>
+          </w:rPr>
+          <w:tab/>
+        </w:r>
+        <w:r>
+          <w:rPr>
+            <w:rStyle w:val="Hiperpovezava"/>
+            <w:noProof/>
+          </w:rPr>
+          <w:t>IMplementacija</w:t>
+        </w:r>
+        <w:r>
+          <w:rPr>
+            <w:noProof/>
+            <w:webHidden/>
+          </w:rPr>
+          <w:tab/>
+        </w:r>
+        <w:r>
+          <w:rPr>
+            <w:noProof/>
+            <w:webHidden/>
+          </w:rPr>
+          <w:fldChar w:fldCharType="begin"/>
+        </w:r>
+        <w:r>
+          <w:rPr>
+            <w:noProof/>
+            <w:webHidden/>
+          </w:rPr>
+          <w:instrText xml:space="preserve"> PAGEREF _Toc174548180 \h </w:instrText>
+        </w:r>
+        <w:r>
+          <w:rPr>
+            <w:noProof/>
+            <w:webHidden/>
+          </w:rPr>
+        </w:r>
+        <w:r>
+          <w:rPr>
+            <w:noProof/>
+            <w:webHidden/>
+          </w:rPr>
+          <w:fldChar w:fldCharType="separate"/>
+        </w:r>
+        <w:r>
+          <w:rPr>
+            <w:noProof/>
+            <w:webHidden/>
+          </w:rPr>
+          <w:t>1</w:t>
+        </w:r>
+        <w:r>
+          <w:rPr>
+            <w:noProof/>
+            <w:webHidden/>
+          </w:rPr>
+          <w:fldChar w:fldCharType="end"/>
+        </w:r>
+      </w:hyperlink>
+    </w:p>
+    <w:p>
+      <w:pPr>
+        <w:pStyle w:val="Kazalovsebine1"/>
+        <w:tabs>
+          <w:tab w:val="left" w:pos="480"/>
+          <w:tab w:val="right" w:leader="dot" w:pos="8493"/>
+        </w:tabs>
+        <w:rPr>
+          <w:rFonts w:eastAsiaTheme="minorEastAsia" w:cstheme="minorBidi"/>
+          <w:b w:val="0"/>
+          <w:bCs w:val="0"/>
+          <w:caps w:val="0"/>
+          <w:noProof/>
+          <w:color w:val="auto"/>
+          <w:kern w:val="2"/>
+          <w:szCs w:val="24"/>
+          <w:lang w:eastAsia="sl-SI"/>
+          <w14:ligatures w14:val="standardContextual"/>
+        </w:rPr>
+      </w:pPr>
+      <w:hyperlink w:anchor="_Toc174548181" w:history="1">
+        <w:r>
+          <w:rPr>
+            <w:rStyle w:val="Hiperpovezava"/>
+            <w:noProof/>
+          </w:rPr>
+          <w:t>4</w:t>
+        </w:r>
+        <w:r>
+          <w:rPr>
+            <w:rFonts w:eastAsiaTheme="minorEastAsia" w:cstheme="minorBidi"/>
+            <w:b w:val="0"/>
+            <w:bCs w:val="0"/>
+            <w:caps w:val="0"/>
+            <w:noProof/>
+            <w:color w:val="auto"/>
+            <w:kern w:val="2"/>
+            <w:szCs w:val="24"/>
+            <w:lang w:eastAsia="sl-SI"/>
+            <w14:ligatures w14:val="standardContextual"/>
+          </w:rPr>
+          <w:tab/>
+        </w:r>
+        <w:r>
+          <w:rPr>
+            <w:rStyle w:val="Hiperpovezava"/>
+            <w:noProof/>
+          </w:rPr>
+          <w:t>REZULTATI in analiza</w:t>
+        </w:r>
+        <w:r>
+          <w:rPr>
+            <w:noProof/>
+            <w:webHidden/>
+          </w:rPr>
+          <w:tab/>
+        </w:r>
+        <w:r>
+          <w:rPr>
+            <w:noProof/>
+            <w:webHidden/>
+          </w:rPr>
+          <w:fldChar w:fldCharType="begin"/>
+        </w:r>
+        <w:r>
+          <w:rPr>
+            <w:noProof/>
+            <w:webHidden/>
+          </w:rPr>
+          <w:instrText xml:space="preserve"> PAGEREF _Toc174548181 \h </w:instrText>
+        </w:r>
+        <w:r>
+          <w:rPr>
+            <w:noProof/>
+            <w:webHidden/>
+          </w:rPr>
+        </w:r>
+        <w:r>
+          <w:rPr>
+            <w:noProof/>
+            <w:webHidden/>
+          </w:rPr>
+          <w:fldChar w:fldCharType="separate"/>
+        </w:r>
+        <w:r>
+          <w:rPr>
+            <w:noProof/>
+            <w:webHidden/>
+          </w:rPr>
+          <w:t>1</w:t>
+        </w:r>
+        <w:r>
+          <w:rPr>
+            <w:noProof/>
+            <w:webHidden/>
+          </w:rPr>
+          <w:fldChar w:fldCharType="end"/>
+        </w:r>
+      </w:hyperlink>
+    </w:p>
+    <w:p>
+      <w:pPr>
+        <w:pStyle w:val="Kazalovsebine1"/>
+        <w:tabs>
+          <w:tab w:val="left" w:pos="480"/>
+          <w:tab w:val="right" w:leader="dot" w:pos="8493"/>
+        </w:tabs>
+        <w:rPr>
+          <w:rFonts w:eastAsiaTheme="minorEastAsia" w:cstheme="minorBidi"/>
+          <w:b w:val="0"/>
+          <w:bCs w:val="0"/>
+          <w:caps w:val="0"/>
+          <w:noProof/>
+          <w:color w:val="auto"/>
+          <w:kern w:val="2"/>
+          <w:szCs w:val="24"/>
+          <w:lang w:eastAsia="sl-SI"/>
+          <w14:ligatures w14:val="standardContextual"/>
+        </w:rPr>
+      </w:pPr>
+      <w:hyperlink w:anchor="_Toc174548182" w:history="1">
+        <w:r>
+          <w:rPr>
+            <w:rStyle w:val="Hiperpovezava"/>
+            <w:noProof/>
+          </w:rPr>
+          <w:t>5</w:t>
+        </w:r>
+        <w:r>
+          <w:rPr>
+            <w:rFonts w:eastAsiaTheme="minorEastAsia" w:cstheme="minorBidi"/>
+            <w:b w:val="0"/>
+            <w:bCs w:val="0"/>
+            <w:caps w:val="0"/>
+            <w:noProof/>
+            <w:color w:val="auto"/>
+            <w:kern w:val="2"/>
+            <w:szCs w:val="24"/>
+            <w:lang w:eastAsia="sl-SI"/>
+            <w14:ligatures w14:val="standardContextual"/>
+          </w:rPr>
+          <w:tab/>
+        </w:r>
+        <w:r>
+          <w:rPr>
+            <w:rStyle w:val="Hiperpovezava"/>
+            <w:noProof/>
+          </w:rPr>
+          <w:t>SKLEP</w:t>
+        </w:r>
+        <w:r>
+          <w:rPr>
+            <w:noProof/>
+            <w:webHidden/>
+          </w:rPr>
+          <w:tab/>
+        </w:r>
+        <w:r>
+          <w:rPr>
+            <w:noProof/>
+            <w:webHidden/>
+          </w:rPr>
+          <w:fldChar w:fldCharType="begin"/>
+        </w:r>
+        <w:r>
+          <w:rPr>
+            <w:noProof/>
+            <w:webHidden/>
+          </w:rPr>
+          <w:instrText xml:space="preserve"> PAGEREF _Toc174548182 \h </w:instrText>
+        </w:r>
+        <w:r>
+          <w:rPr>
+            <w:noProof/>
+            <w:webHidden/>
+          </w:rPr>
+        </w:r>
+        <w:r>
+          <w:rPr>
+            <w:noProof/>
+            <w:webHidden/>
+          </w:rPr>
+          <w:fldChar w:fldCharType="separate"/>
+        </w:r>
+        <w:r>
+          <w:rPr>
+            <w:noProof/>
+            <w:webHidden/>
+          </w:rPr>
+          <w:t>1</w:t>
+        </w:r>
+        <w:r>
+          <w:rPr>
             <w:noProof/>
             <w:webHidden/>
           </w:rPr>
@@ -2856,7 +3446,7 @@
           <w:tab w:val="right" w:leader="dot" w:pos="8493"/>
         </w:tabs>
         <w:rPr>
-          <w:rFonts w:ascii="Calibri" w:eastAsiaTheme="minorEastAsia" w:hAnsi="Calibri" w:cs="Calibri"/>
+          <w:rFonts w:eastAsiaTheme="minorEastAsia" w:cstheme="minorBidi"/>
           <w:b w:val="0"/>
           <w:bCs w:val="0"/>
           <w:caps w:val="0"/>
@@ -2868,7 +3458,7 @@
           <w14:ligatures w14:val="standardContextual"/>
         </w:rPr>
       </w:pPr>
-      <w:hyperlink w:anchor="_Toc172821914" w:history="1">
+      <w:hyperlink w:anchor="_Toc174548183" w:history="1">
         <w:r>
           <w:rPr>
             <w:rStyle w:val="Hiperpovezava"/>
@@ -2879,7 +3469,6 @@
         </w:r>
         <w:r>
           <w:rPr>
-            <w:rFonts w:ascii="Calibri" w:hAnsi="Calibri" w:cs="Calibri"/>
             <w:noProof/>
             <w:webHidden/>
           </w:rPr>
@@ -2887,7 +3476,6 @@
         </w:r>
         <w:r>
           <w:rPr>
-            <w:rFonts w:ascii="Calibri" w:hAnsi="Calibri" w:cs="Calibri"/>
             <w:noProof/>
             <w:webHidden/>
           </w:rPr>
@@ -2895,22 +3483,19 @@
         </w:r>
         <w:r>
           <w:rPr>
-            <w:rFonts w:ascii="Calibri" w:hAnsi="Calibri" w:cs="Calibri"/>
-            <w:noProof/>
-            <w:webHidden/>
-          </w:rPr>
-          <w:instrText xml:space="preserve"> PAGEREF _Toc172821914 \h </w:instrText>
-        </w:r>
-        <w:r>
-          <w:rPr>
-            <w:rFonts w:ascii="Calibri" w:hAnsi="Calibri" w:cs="Calibri"/>
-            <w:noProof/>
-            <w:webHidden/>
-          </w:rPr>
-        </w:r>
-        <w:r>
-          <w:rPr>
-            <w:rFonts w:ascii="Calibri" w:hAnsi="Calibri" w:cs="Calibri"/>
+            <w:noProof/>
+            <w:webHidden/>
+          </w:rPr>
+          <w:instrText xml:space="preserve"> PAGEREF _Toc174548183 \h </w:instrText>
+        </w:r>
+        <w:r>
+          <w:rPr>
+            <w:noProof/>
+            <w:webHidden/>
+          </w:rPr>
+        </w:r>
+        <w:r>
+          <w:rPr>
             <w:noProof/>
             <w:webHidden/>
           </w:rPr>
@@ -2918,7 +3503,6 @@
         </w:r>
         <w:r>
           <w:rPr>
-            <w:rFonts w:ascii="Calibri" w:hAnsi="Calibri" w:cs="Calibri"/>
             <w:noProof/>
             <w:webHidden/>
           </w:rPr>
@@ -2926,7 +3510,6 @@
         </w:r>
         <w:r>
           <w:rPr>
-            <w:rFonts w:ascii="Calibri" w:hAnsi="Calibri" w:cs="Calibri"/>
             <w:noProof/>
             <w:webHidden/>
           </w:rPr>
@@ -2967,7 +3550,7 @@
       <w:bookmarkStart w:id="5" w:name="_Toc13485946"/>
       <w:bookmarkStart w:id="6" w:name="_Toc13508405"/>
       <w:bookmarkStart w:id="7" w:name="_Toc15644488"/>
-      <w:bookmarkStart w:id="8" w:name="_Toc172821911"/>
+      <w:bookmarkStart w:id="8" w:name="_Toc174548174"/>
       <w:r>
         <w:rPr>
           <w:rFonts w:ascii="Calibri" w:hAnsi="Calibri" w:cs="Calibri"/>
@@ -3049,7 +3632,7 @@
           <w:rFonts w:ascii="Calibri" w:eastAsia="Times New Roman" w:hAnsi="Calibri" w:cs="Calibri"/>
         </w:rPr>
       </w:pPr>
-      <w:bookmarkStart w:id="9" w:name="_Toc172821912"/>
+      <w:bookmarkStart w:id="9" w:name="_Toc174548175"/>
       <w:r>
         <w:rPr>
           <w:rFonts w:ascii="Calibri" w:eastAsia="Times New Roman" w:hAnsi="Calibri" w:cs="Calibri"/>
@@ -3092,41 +3675,149 @@
         </w:rPr>
         <w:t xml:space="preserve"> </w:t>
       </w:r>
-      <w:proofErr w:type="spellStart"/>
-      <w:r>
-        <w:rPr>
-          <w:rFonts w:ascii="Calibri" w:eastAsia="Times New Roman" w:hAnsi="Calibri" w:cs="Calibri"/>
-          <w:color w:val="auto"/>
-          <w:szCs w:val="24"/>
-        </w:rPr>
-        <w:t>Advanced</w:t>
-      </w:r>
-      <w:proofErr w:type="spellEnd"/>
-      <w:r>
-        <w:rPr>
-          <w:rFonts w:ascii="Calibri" w:eastAsia="Times New Roman" w:hAnsi="Calibri" w:cs="Calibri"/>
-          <w:color w:val="auto"/>
-          <w:szCs w:val="24"/>
+      <w:r>
+        <w:rPr>
+          <w:rFonts w:ascii="Calibri" w:eastAsia="Times New Roman" w:hAnsi="Calibri" w:cs="Calibri"/>
+          <w:color w:val="auto"/>
+          <w:szCs w:val="24"/>
+        </w:rPr>
+        <w:t>Advanced Encryption Standard)</w:t>
+      </w:r>
+    </w:p>
+    <w:p>
+      <w:pPr>
+        <w:spacing w:after="0"/>
+        <w:rPr>
+          <w:rFonts w:ascii="Calibri" w:eastAsia="Times New Roman" w:hAnsi="Calibri" w:cs="Calibri"/>
+          <w:color w:val="auto"/>
+          <w:szCs w:val="24"/>
+        </w:rPr>
+      </w:pPr>
+      <w:r>
+        <w:rPr>
+          <w:rFonts w:ascii="Calibri" w:eastAsia="Times New Roman" w:hAnsi="Calibri" w:cs="Calibri"/>
+          <w:color w:val="auto"/>
+          <w:szCs w:val="24"/>
+        </w:rPr>
+        <w:t>BSON – Binarna javascript objektna notacija (angl. Binary javascript object notation)</w:t>
+      </w:r>
+    </w:p>
+    <w:p>
+      <w:pPr>
+        <w:spacing w:after="0"/>
+        <w:rPr>
+          <w:rFonts w:ascii="Calibri" w:eastAsia="Times New Roman" w:hAnsi="Calibri" w:cs="Calibri"/>
+          <w:color w:val="auto"/>
+          <w:szCs w:val="24"/>
+        </w:rPr>
+      </w:pPr>
+      <w:r>
+        <w:rPr>
+          <w:rFonts w:ascii="Calibri" w:eastAsia="Times New Roman" w:hAnsi="Calibri" w:cs="Calibri"/>
+          <w:color w:val="auto"/>
+          <w:szCs w:val="24"/>
+        </w:rPr>
+        <w:t xml:space="preserve">HTTP –  </w:t>
+      </w:r>
+      <w:r>
+        <w:rPr>
+          <w:rFonts w:ascii="Calibri" w:hAnsi="Calibri" w:cs="Calibri"/>
+        </w:rPr>
+        <w:t xml:space="preserve">Protokol za prenašanje hiperteksta  </w:t>
+      </w:r>
+      <w:r>
+        <w:rPr>
+          <w:rFonts w:ascii="Calibri" w:eastAsia="Times New Roman" w:hAnsi="Calibri" w:cs="Calibri"/>
+          <w:color w:val="auto"/>
+          <w:szCs w:val="24"/>
+        </w:rPr>
+        <w:t>(angl. Hypertext transfer protocol)</w:t>
+      </w:r>
+    </w:p>
+    <w:p>
+      <w:pPr>
+        <w:spacing w:after="0"/>
+        <w:rPr>
+          <w:rFonts w:ascii="Calibri" w:eastAsia="Times New Roman" w:hAnsi="Calibri" w:cs="Calibri"/>
+          <w:color w:val="auto"/>
+          <w:szCs w:val="24"/>
+        </w:rPr>
+      </w:pPr>
+      <w:r>
+        <w:rPr>
+          <w:rFonts w:ascii="Calibri" w:eastAsia="Times New Roman" w:hAnsi="Calibri" w:cs="Calibri"/>
+          <w:color w:val="auto"/>
+          <w:szCs w:val="24"/>
+        </w:rPr>
+        <w:t>ID – Identifikacijska številka (angl. Identification card)</w:t>
+      </w:r>
+    </w:p>
+    <w:p>
+      <w:pPr>
+        <w:spacing w:after="0"/>
+        <w:rPr>
+          <w:rFonts w:ascii="Calibri" w:eastAsia="Times New Roman" w:hAnsi="Calibri" w:cs="Calibri"/>
+          <w:color w:val="auto"/>
+          <w:szCs w:val="24"/>
+        </w:rPr>
+      </w:pPr>
+      <w:r>
+        <w:rPr>
+          <w:rFonts w:ascii="Calibri" w:eastAsia="Times New Roman" w:hAnsi="Calibri" w:cs="Calibri"/>
+          <w:color w:val="auto"/>
+          <w:szCs w:val="24"/>
+        </w:rPr>
+        <w:t>JWT – Spletni žetoni za javascript objektno notacijo (angl. Javascript object notation web tokens)</w:t>
+      </w:r>
+    </w:p>
+    <w:p>
+      <w:pPr>
+        <w:spacing w:after="0"/>
+        <w:rPr>
+          <w:rFonts w:ascii="Calibri" w:eastAsia="Times New Roman" w:hAnsi="Calibri" w:cs="Calibri"/>
+          <w:color w:val="auto"/>
+          <w:szCs w:val="24"/>
+        </w:rPr>
+      </w:pPr>
+      <w:r>
+        <w:rPr>
+          <w:rFonts w:ascii="Calibri" w:eastAsia="Times New Roman" w:hAnsi="Calibri" w:cs="Calibri"/>
+          <w:color w:val="auto"/>
+          <w:szCs w:val="24"/>
+        </w:rPr>
+        <w:t>MERN – MongoDB, express, react in node.js</w:t>
+      </w:r>
+    </w:p>
+    <w:p>
+      <w:pPr>
+        <w:spacing w:after="0"/>
+        <w:rPr>
+          <w:rFonts w:ascii="Calibri" w:eastAsia="Times New Roman" w:hAnsi="Calibri" w:cs="Calibri"/>
+          <w:color w:val="auto"/>
+          <w:szCs w:val="24"/>
+        </w:rPr>
+      </w:pPr>
+      <w:r>
+        <w:rPr>
+          <w:rFonts w:ascii="Calibri" w:eastAsia="Times New Roman" w:hAnsi="Calibri" w:cs="Calibri"/>
+          <w:color w:val="auto"/>
+          <w:szCs w:val="24"/>
+        </w:rPr>
+        <w:t>MVC – Model-pogled-kontroler (angl.</w:t>
+      </w:r>
+      <w:r>
+        <w:rPr>
+          <w:rFonts w:ascii="Calibri" w:hAnsi="Calibri" w:cs="Calibri"/>
         </w:rPr>
         <w:t xml:space="preserve"> </w:t>
       </w:r>
-      <w:proofErr w:type="spellStart"/>
-      <w:r>
-        <w:rPr>
-          <w:rFonts w:ascii="Calibri" w:eastAsia="Times New Roman" w:hAnsi="Calibri" w:cs="Calibri"/>
-          <w:color w:val="auto"/>
-          <w:szCs w:val="24"/>
-        </w:rPr>
-        <w:t>Encryption</w:t>
-      </w:r>
-      <w:proofErr w:type="spellEnd"/>
-      <w:r>
-        <w:rPr>
-          <w:rFonts w:ascii="Calibri" w:eastAsia="Times New Roman" w:hAnsi="Calibri" w:cs="Calibri"/>
-          <w:color w:val="auto"/>
-          <w:szCs w:val="24"/>
-        </w:rPr>
-        <w:t xml:space="preserve"> Standard)</w:t>
+      <w:r>
+        <w:rPr>
+          <w:rFonts w:ascii="Calibri" w:eastAsia="Times New Roman" w:hAnsi="Calibri" w:cs="Calibri"/>
+          <w:color w:val="auto"/>
+          <w:szCs w:val="24"/>
+        </w:rPr>
+        <w:t>Model–view–controller)</w:t>
       </w:r>
     </w:p>
     <w:p>
@@ -3144,90 +3835,50 @@
           <w:color w:val="auto"/>
           <w:szCs w:val="24"/>
         </w:rPr>
-        <w:t xml:space="preserve">BSON – Binarna </w:t>
-      </w:r>
-      <w:proofErr w:type="spellStart"/>
-      <w:r>
-        <w:rPr>
-          <w:rFonts w:ascii="Calibri" w:eastAsia="Times New Roman" w:hAnsi="Calibri" w:cs="Calibri"/>
-          <w:color w:val="auto"/>
-          <w:szCs w:val="24"/>
-        </w:rPr>
-        <w:t>javascript</w:t>
-      </w:r>
-      <w:proofErr w:type="spellEnd"/>
-      <w:r>
-        <w:rPr>
-          <w:rFonts w:ascii="Calibri" w:eastAsia="Times New Roman" w:hAnsi="Calibri" w:cs="Calibri"/>
-          <w:color w:val="auto"/>
-          <w:szCs w:val="24"/>
-        </w:rPr>
-        <w:t xml:space="preserve"> objektna notacija (angl. </w:t>
-      </w:r>
-      <w:proofErr w:type="spellStart"/>
-      <w:r>
-        <w:rPr>
-          <w:rFonts w:ascii="Calibri" w:eastAsia="Times New Roman" w:hAnsi="Calibri" w:cs="Calibri"/>
-          <w:color w:val="auto"/>
-          <w:szCs w:val="24"/>
-        </w:rPr>
-        <w:t>Binary</w:t>
-      </w:r>
-      <w:proofErr w:type="spellEnd"/>
-      <w:r>
-        <w:rPr>
-          <w:rFonts w:ascii="Calibri" w:eastAsia="Times New Roman" w:hAnsi="Calibri" w:cs="Calibri"/>
-          <w:color w:val="auto"/>
-          <w:szCs w:val="24"/>
-        </w:rPr>
-        <w:t xml:space="preserve"> </w:t>
-      </w:r>
-      <w:proofErr w:type="spellStart"/>
-      <w:r>
-        <w:rPr>
-          <w:rFonts w:ascii="Calibri" w:eastAsia="Times New Roman" w:hAnsi="Calibri" w:cs="Calibri"/>
-          <w:color w:val="auto"/>
-          <w:szCs w:val="24"/>
-        </w:rPr>
-        <w:t>javascript</w:t>
-      </w:r>
-      <w:proofErr w:type="spellEnd"/>
-      <w:r>
-        <w:rPr>
-          <w:rFonts w:ascii="Calibri" w:eastAsia="Times New Roman" w:hAnsi="Calibri" w:cs="Calibri"/>
-          <w:color w:val="auto"/>
-          <w:szCs w:val="24"/>
-        </w:rPr>
-        <w:t xml:space="preserve"> </w:t>
-      </w:r>
-      <w:proofErr w:type="spellStart"/>
-      <w:r>
-        <w:rPr>
-          <w:rFonts w:ascii="Calibri" w:eastAsia="Times New Roman" w:hAnsi="Calibri" w:cs="Calibri"/>
-          <w:color w:val="auto"/>
-          <w:szCs w:val="24"/>
-        </w:rPr>
-        <w:t>object</w:t>
-      </w:r>
-      <w:proofErr w:type="spellEnd"/>
-      <w:r>
-        <w:rPr>
-          <w:rFonts w:ascii="Calibri" w:eastAsia="Times New Roman" w:hAnsi="Calibri" w:cs="Calibri"/>
-          <w:color w:val="auto"/>
-          <w:szCs w:val="24"/>
-        </w:rPr>
-        <w:t xml:space="preserve"> </w:t>
-      </w:r>
-      <w:proofErr w:type="spellStart"/>
-      <w:r>
-        <w:rPr>
-          <w:rFonts w:ascii="Calibri" w:eastAsia="Times New Roman" w:hAnsi="Calibri" w:cs="Calibri"/>
-          <w:color w:val="auto"/>
-          <w:szCs w:val="24"/>
-        </w:rPr>
-        <w:t>notation</w:t>
-      </w:r>
-      <w:proofErr w:type="spellEnd"/>
+        <w:t>noSQL – Ne samo strukturirani povpraševalni jezik (angl. Not only structured query language)</w:t>
+      </w:r>
+    </w:p>
+    <w:p>
+      <w:pPr>
+        <w:spacing w:after="0"/>
+        <w:rPr>
+          <w:rFonts w:ascii="Calibri" w:eastAsia="Times New Roman" w:hAnsi="Calibri" w:cs="Calibri"/>
+          <w:color w:val="auto"/>
+          <w:szCs w:val="24"/>
+        </w:rPr>
+      </w:pPr>
+      <w:r>
+        <w:rPr>
+          <w:rFonts w:ascii="Calibri" w:eastAsia="Times New Roman" w:hAnsi="Calibri" w:cs="Calibri"/>
+          <w:color w:val="auto"/>
+          <w:szCs w:val="24"/>
+        </w:rPr>
+        <w:t>Q&amp;A – Vprašanja in odgovori (angl. Question and answers)</w:t>
+      </w:r>
+    </w:p>
+    <w:p>
+      <w:pPr>
+        <w:spacing w:after="0"/>
+        <w:rPr>
+          <w:rFonts w:ascii="Calibri" w:eastAsia="Times New Roman" w:hAnsi="Calibri" w:cs="Calibri"/>
+          <w:color w:val="auto"/>
+          <w:szCs w:val="24"/>
+        </w:rPr>
+      </w:pPr>
+      <w:r>
+        <w:rPr>
+          <w:rFonts w:ascii="Calibri" w:eastAsia="Times New Roman" w:hAnsi="Calibri" w:cs="Calibri"/>
+          <w:color w:val="auto"/>
+          <w:szCs w:val="24"/>
+        </w:rPr>
+        <w:t xml:space="preserve">REST –  Predstavitveni prenos stanja (angl. </w:t>
+      </w:r>
+      <w:r>
+        <w:rPr>
+          <w:rFonts w:ascii="Calibri" w:hAnsi="Calibri" w:cs="Calibri"/>
+        </w:rPr>
+        <w:t>Representational state transfer</w:t>
+      </w:r>
       <w:r>
         <w:rPr>
           <w:rFonts w:ascii="Calibri" w:eastAsia="Times New Roman" w:hAnsi="Calibri" w:cs="Calibri"/>
@@ -3252,670 +3903,6 @@
           <w:color w:val="auto"/>
           <w:szCs w:val="24"/>
         </w:rPr>
-        <w:t xml:space="preserve">HTTP –  </w:t>
-      </w:r>
-      <w:r>
-        <w:rPr>
-          <w:rFonts w:ascii="Calibri" w:hAnsi="Calibri" w:cs="Calibri"/>
-        </w:rPr>
-        <w:t xml:space="preserve">Protokol za prenašanje </w:t>
-      </w:r>
-      <w:proofErr w:type="spellStart"/>
-      <w:r>
-        <w:rPr>
-          <w:rFonts w:ascii="Calibri" w:hAnsi="Calibri" w:cs="Calibri"/>
-        </w:rPr>
-        <w:t>hiperteksta</w:t>
-      </w:r>
-      <w:proofErr w:type="spellEnd"/>
-      <w:r>
-        <w:rPr>
-          <w:rFonts w:ascii="Calibri" w:hAnsi="Calibri" w:cs="Calibri"/>
-        </w:rPr>
-        <w:t xml:space="preserve">  </w:t>
-      </w:r>
-      <w:r>
-        <w:rPr>
-          <w:rFonts w:ascii="Calibri" w:eastAsia="Times New Roman" w:hAnsi="Calibri" w:cs="Calibri"/>
-          <w:color w:val="auto"/>
-          <w:szCs w:val="24"/>
-        </w:rPr>
-        <w:t xml:space="preserve">(angl. </w:t>
-      </w:r>
-      <w:proofErr w:type="spellStart"/>
-      <w:r>
-        <w:rPr>
-          <w:rFonts w:ascii="Calibri" w:eastAsia="Times New Roman" w:hAnsi="Calibri" w:cs="Calibri"/>
-          <w:color w:val="auto"/>
-          <w:szCs w:val="24"/>
-        </w:rPr>
-        <w:t>Hypertext</w:t>
-      </w:r>
-      <w:proofErr w:type="spellEnd"/>
-      <w:r>
-        <w:rPr>
-          <w:rFonts w:ascii="Calibri" w:eastAsia="Times New Roman" w:hAnsi="Calibri" w:cs="Calibri"/>
-          <w:color w:val="auto"/>
-          <w:szCs w:val="24"/>
-        </w:rPr>
-        <w:t xml:space="preserve"> transfer </w:t>
-      </w:r>
-      <w:proofErr w:type="spellStart"/>
-      <w:r>
-        <w:rPr>
-          <w:rFonts w:ascii="Calibri" w:eastAsia="Times New Roman" w:hAnsi="Calibri" w:cs="Calibri"/>
-          <w:color w:val="auto"/>
-          <w:szCs w:val="24"/>
-        </w:rPr>
-        <w:t>protocol</w:t>
-      </w:r>
-      <w:proofErr w:type="spellEnd"/>
-      <w:r>
-        <w:rPr>
-          <w:rFonts w:ascii="Calibri" w:eastAsia="Times New Roman" w:hAnsi="Calibri" w:cs="Calibri"/>
-          <w:color w:val="auto"/>
-          <w:szCs w:val="24"/>
-        </w:rPr>
-        <w:t>)</w:t>
-      </w:r>
-    </w:p>
-    <w:p>
-      <w:pPr>
-        <w:spacing w:after="0"/>
-        <w:rPr>
-          <w:rFonts w:ascii="Calibri" w:eastAsia="Times New Roman" w:hAnsi="Calibri" w:cs="Calibri"/>
-          <w:color w:val="auto"/>
-          <w:szCs w:val="24"/>
-        </w:rPr>
-      </w:pPr>
-      <w:r>
-        <w:rPr>
-          <w:rFonts w:ascii="Calibri" w:eastAsia="Times New Roman" w:hAnsi="Calibri" w:cs="Calibri"/>
-          <w:color w:val="auto"/>
-          <w:szCs w:val="24"/>
-        </w:rPr>
-        <w:t xml:space="preserve">ID – Identifikacijska številka (angl. </w:t>
-      </w:r>
-      <w:proofErr w:type="spellStart"/>
-      <w:r>
-        <w:rPr>
-          <w:rFonts w:ascii="Calibri" w:eastAsia="Times New Roman" w:hAnsi="Calibri" w:cs="Calibri"/>
-          <w:color w:val="auto"/>
-          <w:szCs w:val="24"/>
-        </w:rPr>
-        <w:t>Identification</w:t>
-      </w:r>
-      <w:proofErr w:type="spellEnd"/>
-      <w:r>
-        <w:rPr>
-          <w:rFonts w:ascii="Calibri" w:eastAsia="Times New Roman" w:hAnsi="Calibri" w:cs="Calibri"/>
-          <w:color w:val="auto"/>
-          <w:szCs w:val="24"/>
-        </w:rPr>
-        <w:t xml:space="preserve"> </w:t>
-      </w:r>
-      <w:proofErr w:type="spellStart"/>
-      <w:r>
-        <w:rPr>
-          <w:rFonts w:ascii="Calibri" w:eastAsia="Times New Roman" w:hAnsi="Calibri" w:cs="Calibri"/>
-          <w:color w:val="auto"/>
-          <w:szCs w:val="24"/>
-        </w:rPr>
-        <w:t>card</w:t>
-      </w:r>
-      <w:proofErr w:type="spellEnd"/>
-      <w:r>
-        <w:rPr>
-          <w:rFonts w:ascii="Calibri" w:eastAsia="Times New Roman" w:hAnsi="Calibri" w:cs="Calibri"/>
-          <w:color w:val="auto"/>
-          <w:szCs w:val="24"/>
-        </w:rPr>
-        <w:t>)</w:t>
-      </w:r>
-    </w:p>
-    <w:p>
-      <w:pPr>
-        <w:spacing w:after="0"/>
-        <w:rPr>
-          <w:rFonts w:ascii="Calibri" w:eastAsia="Times New Roman" w:hAnsi="Calibri" w:cs="Calibri"/>
-          <w:color w:val="auto"/>
-          <w:szCs w:val="24"/>
-        </w:rPr>
-      </w:pPr>
-      <w:r>
-        <w:rPr>
-          <w:rFonts w:ascii="Calibri" w:eastAsia="Times New Roman" w:hAnsi="Calibri" w:cs="Calibri"/>
-          <w:color w:val="auto"/>
-          <w:szCs w:val="24"/>
-        </w:rPr>
-        <w:t xml:space="preserve">JWT – Spletni žetoni za </w:t>
-      </w:r>
-      <w:proofErr w:type="spellStart"/>
-      <w:r>
-        <w:rPr>
-          <w:rFonts w:ascii="Calibri" w:eastAsia="Times New Roman" w:hAnsi="Calibri" w:cs="Calibri"/>
-          <w:color w:val="auto"/>
-          <w:szCs w:val="24"/>
-        </w:rPr>
-        <w:t>javascript</w:t>
-      </w:r>
-      <w:proofErr w:type="spellEnd"/>
-      <w:r>
-        <w:rPr>
-          <w:rFonts w:ascii="Calibri" w:eastAsia="Times New Roman" w:hAnsi="Calibri" w:cs="Calibri"/>
-          <w:color w:val="auto"/>
-          <w:szCs w:val="24"/>
-        </w:rPr>
-        <w:t xml:space="preserve"> objektno notacijo (angl. </w:t>
-      </w:r>
-      <w:proofErr w:type="spellStart"/>
-      <w:r>
-        <w:rPr>
-          <w:rFonts w:ascii="Calibri" w:eastAsia="Times New Roman" w:hAnsi="Calibri" w:cs="Calibri"/>
-          <w:color w:val="auto"/>
-          <w:szCs w:val="24"/>
-        </w:rPr>
-        <w:t>Javascript</w:t>
-      </w:r>
-      <w:proofErr w:type="spellEnd"/>
-      <w:r>
-        <w:rPr>
-          <w:rFonts w:ascii="Calibri" w:eastAsia="Times New Roman" w:hAnsi="Calibri" w:cs="Calibri"/>
-          <w:color w:val="auto"/>
-          <w:szCs w:val="24"/>
-        </w:rPr>
-        <w:t xml:space="preserve"> </w:t>
-      </w:r>
-      <w:proofErr w:type="spellStart"/>
-      <w:r>
-        <w:rPr>
-          <w:rFonts w:ascii="Calibri" w:eastAsia="Times New Roman" w:hAnsi="Calibri" w:cs="Calibri"/>
-          <w:color w:val="auto"/>
-          <w:szCs w:val="24"/>
-        </w:rPr>
-        <w:t>object</w:t>
-      </w:r>
-      <w:proofErr w:type="spellEnd"/>
-      <w:r>
-        <w:rPr>
-          <w:rFonts w:ascii="Calibri" w:eastAsia="Times New Roman" w:hAnsi="Calibri" w:cs="Calibri"/>
-          <w:color w:val="auto"/>
-          <w:szCs w:val="24"/>
-        </w:rPr>
-        <w:t xml:space="preserve"> </w:t>
-      </w:r>
-      <w:proofErr w:type="spellStart"/>
-      <w:r>
-        <w:rPr>
-          <w:rFonts w:ascii="Calibri" w:eastAsia="Times New Roman" w:hAnsi="Calibri" w:cs="Calibri"/>
-          <w:color w:val="auto"/>
-          <w:szCs w:val="24"/>
-        </w:rPr>
-        <w:t>notation</w:t>
-      </w:r>
-      <w:proofErr w:type="spellEnd"/>
-      <w:r>
-        <w:rPr>
-          <w:rFonts w:ascii="Calibri" w:eastAsia="Times New Roman" w:hAnsi="Calibri" w:cs="Calibri"/>
-          <w:color w:val="auto"/>
-          <w:szCs w:val="24"/>
-        </w:rPr>
-        <w:t xml:space="preserve"> </w:t>
-      </w:r>
-      <w:proofErr w:type="spellStart"/>
-      <w:r>
-        <w:rPr>
-          <w:rFonts w:ascii="Calibri" w:eastAsia="Times New Roman" w:hAnsi="Calibri" w:cs="Calibri"/>
-          <w:color w:val="auto"/>
-          <w:szCs w:val="24"/>
-        </w:rPr>
-        <w:t>web</w:t>
-      </w:r>
-      <w:proofErr w:type="spellEnd"/>
-      <w:r>
-        <w:rPr>
-          <w:rFonts w:ascii="Calibri" w:eastAsia="Times New Roman" w:hAnsi="Calibri" w:cs="Calibri"/>
-          <w:color w:val="auto"/>
-          <w:szCs w:val="24"/>
-        </w:rPr>
-        <w:t xml:space="preserve"> </w:t>
-      </w:r>
-      <w:proofErr w:type="spellStart"/>
-      <w:r>
-        <w:rPr>
-          <w:rFonts w:ascii="Calibri" w:eastAsia="Times New Roman" w:hAnsi="Calibri" w:cs="Calibri"/>
-          <w:color w:val="auto"/>
-          <w:szCs w:val="24"/>
-        </w:rPr>
-        <w:t>tokens</w:t>
-      </w:r>
-      <w:proofErr w:type="spellEnd"/>
-      <w:r>
-        <w:rPr>
-          <w:rFonts w:ascii="Calibri" w:eastAsia="Times New Roman" w:hAnsi="Calibri" w:cs="Calibri"/>
-          <w:color w:val="auto"/>
-          <w:szCs w:val="24"/>
-        </w:rPr>
-        <w:t>)</w:t>
-      </w:r>
-    </w:p>
-    <w:p>
-      <w:pPr>
-        <w:spacing w:after="0"/>
-        <w:rPr>
-          <w:rFonts w:ascii="Calibri" w:eastAsia="Times New Roman" w:hAnsi="Calibri" w:cs="Calibri"/>
-          <w:color w:val="auto"/>
-          <w:szCs w:val="24"/>
-        </w:rPr>
-      </w:pPr>
-      <w:r>
-        <w:rPr>
-          <w:rFonts w:ascii="Calibri" w:eastAsia="Times New Roman" w:hAnsi="Calibri" w:cs="Calibri"/>
-          <w:color w:val="auto"/>
-          <w:szCs w:val="24"/>
-        </w:rPr>
-        <w:t xml:space="preserve">MERN – </w:t>
-      </w:r>
-      <w:proofErr w:type="spellStart"/>
-      <w:r>
-        <w:rPr>
-          <w:rFonts w:ascii="Calibri" w:eastAsia="Times New Roman" w:hAnsi="Calibri" w:cs="Calibri"/>
-          <w:color w:val="auto"/>
-          <w:szCs w:val="24"/>
-        </w:rPr>
-        <w:t>MongoDB</w:t>
-      </w:r>
-      <w:proofErr w:type="spellEnd"/>
-      <w:r>
-        <w:rPr>
-          <w:rFonts w:ascii="Calibri" w:eastAsia="Times New Roman" w:hAnsi="Calibri" w:cs="Calibri"/>
-          <w:color w:val="auto"/>
-          <w:szCs w:val="24"/>
-        </w:rPr>
-        <w:t xml:space="preserve">, </w:t>
-      </w:r>
-      <w:proofErr w:type="spellStart"/>
-      <w:r>
-        <w:rPr>
-          <w:rFonts w:ascii="Calibri" w:eastAsia="Times New Roman" w:hAnsi="Calibri" w:cs="Calibri"/>
-          <w:color w:val="auto"/>
-          <w:szCs w:val="24"/>
-        </w:rPr>
-        <w:t>express</w:t>
-      </w:r>
-      <w:proofErr w:type="spellEnd"/>
-      <w:r>
-        <w:rPr>
-          <w:rFonts w:ascii="Calibri" w:eastAsia="Times New Roman" w:hAnsi="Calibri" w:cs="Calibri"/>
-          <w:color w:val="auto"/>
-          <w:szCs w:val="24"/>
-        </w:rPr>
-        <w:t xml:space="preserve">, </w:t>
-      </w:r>
-      <w:proofErr w:type="spellStart"/>
-      <w:r>
-        <w:rPr>
-          <w:rFonts w:ascii="Calibri" w:eastAsia="Times New Roman" w:hAnsi="Calibri" w:cs="Calibri"/>
-          <w:color w:val="auto"/>
-          <w:szCs w:val="24"/>
-        </w:rPr>
-        <w:t>react</w:t>
-      </w:r>
-      <w:proofErr w:type="spellEnd"/>
-      <w:r>
-        <w:rPr>
-          <w:rFonts w:ascii="Calibri" w:eastAsia="Times New Roman" w:hAnsi="Calibri" w:cs="Calibri"/>
-          <w:color w:val="auto"/>
-          <w:szCs w:val="24"/>
-        </w:rPr>
-        <w:t xml:space="preserve"> in node.js</w:t>
-      </w:r>
-    </w:p>
-    <w:p>
-      <w:pPr>
-        <w:spacing w:after="0"/>
-        <w:rPr>
-          <w:rFonts w:ascii="Calibri" w:eastAsia="Times New Roman" w:hAnsi="Calibri" w:cs="Calibri"/>
-          <w:color w:val="auto"/>
-          <w:szCs w:val="24"/>
-        </w:rPr>
-      </w:pPr>
-      <w:r>
-        <w:rPr>
-          <w:rFonts w:ascii="Calibri" w:eastAsia="Times New Roman" w:hAnsi="Calibri" w:cs="Calibri"/>
-          <w:color w:val="auto"/>
-          <w:szCs w:val="24"/>
-        </w:rPr>
-        <w:t>MVC – Model-pogled-</w:t>
-      </w:r>
-      <w:proofErr w:type="spellStart"/>
-      <w:r>
-        <w:rPr>
-          <w:rFonts w:ascii="Calibri" w:eastAsia="Times New Roman" w:hAnsi="Calibri" w:cs="Calibri"/>
-          <w:color w:val="auto"/>
-          <w:szCs w:val="24"/>
-        </w:rPr>
-        <w:t>kontroler</w:t>
-      </w:r>
-      <w:proofErr w:type="spellEnd"/>
-      <w:r>
-        <w:rPr>
-          <w:rFonts w:ascii="Calibri" w:eastAsia="Times New Roman" w:hAnsi="Calibri" w:cs="Calibri"/>
-          <w:color w:val="auto"/>
-          <w:szCs w:val="24"/>
-        </w:rPr>
-        <w:t xml:space="preserve"> (angl.</w:t>
-      </w:r>
-      <w:r>
-        <w:rPr>
-          <w:rFonts w:ascii="Calibri" w:hAnsi="Calibri" w:cs="Calibri"/>
-        </w:rPr>
-        <w:t xml:space="preserve"> </w:t>
-      </w:r>
-      <w:r>
-        <w:rPr>
-          <w:rFonts w:ascii="Calibri" w:eastAsia="Times New Roman" w:hAnsi="Calibri" w:cs="Calibri"/>
-          <w:color w:val="auto"/>
-          <w:szCs w:val="24"/>
-        </w:rPr>
-        <w:t>Model–</w:t>
-      </w:r>
-      <w:proofErr w:type="spellStart"/>
-      <w:r>
-        <w:rPr>
-          <w:rFonts w:ascii="Calibri" w:eastAsia="Times New Roman" w:hAnsi="Calibri" w:cs="Calibri"/>
-          <w:color w:val="auto"/>
-          <w:szCs w:val="24"/>
-        </w:rPr>
-        <w:t>view</w:t>
-      </w:r>
-      <w:proofErr w:type="spellEnd"/>
-      <w:r>
-        <w:rPr>
-          <w:rFonts w:ascii="Calibri" w:eastAsia="Times New Roman" w:hAnsi="Calibri" w:cs="Calibri"/>
-          <w:color w:val="auto"/>
-          <w:szCs w:val="24"/>
-        </w:rPr>
-        <w:t>–</w:t>
-      </w:r>
-      <w:proofErr w:type="spellStart"/>
-      <w:r>
-        <w:rPr>
-          <w:rFonts w:ascii="Calibri" w:eastAsia="Times New Roman" w:hAnsi="Calibri" w:cs="Calibri"/>
-          <w:color w:val="auto"/>
-          <w:szCs w:val="24"/>
-        </w:rPr>
-        <w:t>controller</w:t>
-      </w:r>
-      <w:proofErr w:type="spellEnd"/>
-      <w:r>
-        <w:rPr>
-          <w:rFonts w:ascii="Calibri" w:eastAsia="Times New Roman" w:hAnsi="Calibri" w:cs="Calibri"/>
-          <w:color w:val="auto"/>
-          <w:szCs w:val="24"/>
-        </w:rPr>
-        <w:t>)</w:t>
-      </w:r>
-    </w:p>
-    <w:p>
-      <w:pPr>
-        <w:spacing w:after="0"/>
-        <w:rPr>
-          <w:rFonts w:ascii="Calibri" w:eastAsia="Times New Roman" w:hAnsi="Calibri" w:cs="Calibri"/>
-          <w:color w:val="auto"/>
-          <w:szCs w:val="24"/>
-        </w:rPr>
-      </w:pPr>
-      <w:proofErr w:type="spellStart"/>
-      <w:r>
-        <w:rPr>
-          <w:rFonts w:ascii="Calibri" w:eastAsia="Times New Roman" w:hAnsi="Calibri" w:cs="Calibri"/>
-          <w:color w:val="auto"/>
-          <w:szCs w:val="24"/>
-        </w:rPr>
-        <w:t>noSQL</w:t>
-      </w:r>
-      <w:proofErr w:type="spellEnd"/>
-      <w:r>
-        <w:rPr>
-          <w:rFonts w:ascii="Calibri" w:eastAsia="Times New Roman" w:hAnsi="Calibri" w:cs="Calibri"/>
-          <w:color w:val="auto"/>
-          <w:szCs w:val="24"/>
-        </w:rPr>
-        <w:t xml:space="preserve"> – Ne samo strukturirani </w:t>
-      </w:r>
-      <w:proofErr w:type="spellStart"/>
-      <w:r>
-        <w:rPr>
-          <w:rFonts w:ascii="Calibri" w:eastAsia="Times New Roman" w:hAnsi="Calibri" w:cs="Calibri"/>
-          <w:color w:val="auto"/>
-          <w:szCs w:val="24"/>
-        </w:rPr>
-        <w:t>povpraševalni</w:t>
-      </w:r>
-      <w:proofErr w:type="spellEnd"/>
-      <w:r>
-        <w:rPr>
-          <w:rFonts w:ascii="Calibri" w:eastAsia="Times New Roman" w:hAnsi="Calibri" w:cs="Calibri"/>
-          <w:color w:val="auto"/>
-          <w:szCs w:val="24"/>
-        </w:rPr>
-        <w:t xml:space="preserve"> jezik (angl. Not </w:t>
-      </w:r>
-      <w:proofErr w:type="spellStart"/>
-      <w:r>
-        <w:rPr>
-          <w:rFonts w:ascii="Calibri" w:eastAsia="Times New Roman" w:hAnsi="Calibri" w:cs="Calibri"/>
-          <w:color w:val="auto"/>
-          <w:szCs w:val="24"/>
-        </w:rPr>
-        <w:t>only</w:t>
-      </w:r>
-      <w:proofErr w:type="spellEnd"/>
-      <w:r>
-        <w:rPr>
-          <w:rFonts w:ascii="Calibri" w:eastAsia="Times New Roman" w:hAnsi="Calibri" w:cs="Calibri"/>
-          <w:color w:val="auto"/>
-          <w:szCs w:val="24"/>
-        </w:rPr>
-        <w:t xml:space="preserve"> </w:t>
-      </w:r>
-      <w:proofErr w:type="spellStart"/>
-      <w:r>
-        <w:rPr>
-          <w:rFonts w:ascii="Calibri" w:eastAsia="Times New Roman" w:hAnsi="Calibri" w:cs="Calibri"/>
-          <w:color w:val="auto"/>
-          <w:szCs w:val="24"/>
-        </w:rPr>
-        <w:t>structured</w:t>
-      </w:r>
-      <w:proofErr w:type="spellEnd"/>
-      <w:r>
-        <w:rPr>
-          <w:rFonts w:ascii="Calibri" w:eastAsia="Times New Roman" w:hAnsi="Calibri" w:cs="Calibri"/>
-          <w:color w:val="auto"/>
-          <w:szCs w:val="24"/>
-        </w:rPr>
-        <w:t xml:space="preserve"> </w:t>
-      </w:r>
-      <w:proofErr w:type="spellStart"/>
-      <w:r>
-        <w:rPr>
-          <w:rFonts w:ascii="Calibri" w:eastAsia="Times New Roman" w:hAnsi="Calibri" w:cs="Calibri"/>
-          <w:color w:val="auto"/>
-          <w:szCs w:val="24"/>
-        </w:rPr>
-        <w:t>query</w:t>
-      </w:r>
-      <w:proofErr w:type="spellEnd"/>
-      <w:r>
-        <w:rPr>
-          <w:rFonts w:ascii="Calibri" w:eastAsia="Times New Roman" w:hAnsi="Calibri" w:cs="Calibri"/>
-          <w:color w:val="auto"/>
-          <w:szCs w:val="24"/>
-        </w:rPr>
-        <w:t xml:space="preserve"> </w:t>
-      </w:r>
-      <w:proofErr w:type="spellStart"/>
-      <w:r>
-        <w:rPr>
-          <w:rFonts w:ascii="Calibri" w:eastAsia="Times New Roman" w:hAnsi="Calibri" w:cs="Calibri"/>
-          <w:color w:val="auto"/>
-          <w:szCs w:val="24"/>
-        </w:rPr>
-        <w:t>language</w:t>
-      </w:r>
-      <w:proofErr w:type="spellEnd"/>
-      <w:r>
-        <w:rPr>
-          <w:rFonts w:ascii="Calibri" w:eastAsia="Times New Roman" w:hAnsi="Calibri" w:cs="Calibri"/>
-          <w:color w:val="auto"/>
-          <w:szCs w:val="24"/>
-        </w:rPr>
-        <w:t>)</w:t>
-      </w:r>
-    </w:p>
-    <w:p>
-      <w:pPr>
-        <w:spacing w:after="0"/>
-        <w:rPr>
-          <w:rFonts w:ascii="Calibri" w:eastAsia="Times New Roman" w:hAnsi="Calibri" w:cs="Calibri"/>
-          <w:color w:val="auto"/>
-          <w:szCs w:val="24"/>
-        </w:rPr>
-      </w:pPr>
-      <w:r>
-        <w:rPr>
-          <w:rFonts w:ascii="Calibri" w:eastAsia="Times New Roman" w:hAnsi="Calibri" w:cs="Calibri"/>
-          <w:color w:val="auto"/>
-          <w:szCs w:val="24"/>
-        </w:rPr>
-        <w:t xml:space="preserve">Q&amp;A – Vprašanja in odgovori (angl. </w:t>
-      </w:r>
-      <w:proofErr w:type="spellStart"/>
-      <w:r>
-        <w:rPr>
-          <w:rFonts w:ascii="Calibri" w:eastAsia="Times New Roman" w:hAnsi="Calibri" w:cs="Calibri"/>
-          <w:color w:val="auto"/>
-          <w:szCs w:val="24"/>
-        </w:rPr>
-        <w:t>Question</w:t>
-      </w:r>
-      <w:proofErr w:type="spellEnd"/>
-      <w:r>
-        <w:rPr>
-          <w:rFonts w:ascii="Calibri" w:eastAsia="Times New Roman" w:hAnsi="Calibri" w:cs="Calibri"/>
-          <w:color w:val="auto"/>
-          <w:szCs w:val="24"/>
-        </w:rPr>
-        <w:t xml:space="preserve"> </w:t>
-      </w:r>
-      <w:proofErr w:type="spellStart"/>
-      <w:r>
-        <w:rPr>
-          <w:rFonts w:ascii="Calibri" w:eastAsia="Times New Roman" w:hAnsi="Calibri" w:cs="Calibri"/>
-          <w:color w:val="auto"/>
-          <w:szCs w:val="24"/>
-        </w:rPr>
-        <w:t>and</w:t>
-      </w:r>
-      <w:proofErr w:type="spellEnd"/>
-      <w:r>
-        <w:rPr>
-          <w:rFonts w:ascii="Calibri" w:eastAsia="Times New Roman" w:hAnsi="Calibri" w:cs="Calibri"/>
-          <w:color w:val="auto"/>
-          <w:szCs w:val="24"/>
-        </w:rPr>
-        <w:t xml:space="preserve"> </w:t>
-      </w:r>
-      <w:proofErr w:type="spellStart"/>
-      <w:r>
-        <w:rPr>
-          <w:rFonts w:ascii="Calibri" w:eastAsia="Times New Roman" w:hAnsi="Calibri" w:cs="Calibri"/>
-          <w:color w:val="auto"/>
-          <w:szCs w:val="24"/>
-        </w:rPr>
-        <w:t>answers</w:t>
-      </w:r>
-      <w:proofErr w:type="spellEnd"/>
-      <w:r>
-        <w:rPr>
-          <w:rFonts w:ascii="Calibri" w:eastAsia="Times New Roman" w:hAnsi="Calibri" w:cs="Calibri"/>
-          <w:color w:val="auto"/>
-          <w:szCs w:val="24"/>
-        </w:rPr>
-        <w:t>)</w:t>
-      </w:r>
-    </w:p>
-    <w:p>
-      <w:pPr>
-        <w:spacing w:after="0"/>
-        <w:rPr>
-          <w:rFonts w:ascii="Calibri" w:eastAsia="Times New Roman" w:hAnsi="Calibri" w:cs="Calibri"/>
-          <w:color w:val="auto"/>
-          <w:szCs w:val="24"/>
-        </w:rPr>
-      </w:pPr>
-      <w:r>
-        <w:rPr>
-          <w:rFonts w:ascii="Calibri" w:eastAsia="Times New Roman" w:hAnsi="Calibri" w:cs="Calibri"/>
-          <w:color w:val="auto"/>
-          <w:szCs w:val="24"/>
-        </w:rPr>
-        <w:t xml:space="preserve">REST –  Predstavitveni prenos stanja (angl. </w:t>
-      </w:r>
-      <w:proofErr w:type="spellStart"/>
-      <w:r>
-        <w:rPr>
-          <w:rFonts w:ascii="Calibri" w:hAnsi="Calibri" w:cs="Calibri"/>
-        </w:rPr>
-        <w:t>Representational</w:t>
-      </w:r>
-      <w:proofErr w:type="spellEnd"/>
-      <w:r>
-        <w:rPr>
-          <w:rFonts w:ascii="Calibri" w:hAnsi="Calibri" w:cs="Calibri"/>
-        </w:rPr>
-        <w:t xml:space="preserve"> </w:t>
-      </w:r>
-      <w:proofErr w:type="spellStart"/>
-      <w:r>
-        <w:rPr>
-          <w:rFonts w:ascii="Calibri" w:hAnsi="Calibri" w:cs="Calibri"/>
-        </w:rPr>
-        <w:t>state</w:t>
-      </w:r>
-      <w:proofErr w:type="spellEnd"/>
-      <w:r>
-        <w:rPr>
-          <w:rFonts w:ascii="Calibri" w:hAnsi="Calibri" w:cs="Calibri"/>
-        </w:rPr>
-        <w:t xml:space="preserve"> transfer</w:t>
-      </w:r>
-      <w:r>
-        <w:rPr>
-          <w:rFonts w:ascii="Calibri" w:eastAsia="Times New Roman" w:hAnsi="Calibri" w:cs="Calibri"/>
-          <w:color w:val="auto"/>
-          <w:szCs w:val="24"/>
-        </w:rPr>
-        <w:t>)</w:t>
-      </w:r>
-    </w:p>
-    <w:p>
-      <w:pPr>
-        <w:spacing w:after="0"/>
-        <w:rPr>
-          <w:rFonts w:ascii="Calibri" w:eastAsia="Times New Roman" w:hAnsi="Calibri" w:cs="Calibri"/>
-          <w:color w:val="auto"/>
-          <w:szCs w:val="24"/>
-        </w:rPr>
-      </w:pPr>
-      <w:r>
-        <w:rPr>
-          <w:rFonts w:ascii="Calibri" w:eastAsia="Times New Roman" w:hAnsi="Calibri" w:cs="Calibri"/>
-          <w:color w:val="auto"/>
-          <w:szCs w:val="24"/>
-        </w:rPr>
         <w:t xml:space="preserve">UI – </w:t>
       </w:r>
       <w:r>
@@ -3940,43 +3927,7 @@
           <w:color w:val="auto"/>
           <w:szCs w:val="24"/>
         </w:rPr>
-        <w:t xml:space="preserve">. </w:t>
-      </w:r>
-      <w:proofErr w:type="spellStart"/>
-      <w:r>
-        <w:rPr>
-          <w:rFonts w:ascii="Calibri" w:eastAsia="Times New Roman" w:hAnsi="Calibri" w:cs="Calibri"/>
-          <w:color w:val="auto"/>
-          <w:szCs w:val="24"/>
-        </w:rPr>
-        <w:t>user</w:t>
-      </w:r>
-      <w:proofErr w:type="spellEnd"/>
-      <w:r>
-        <w:rPr>
-          <w:rFonts w:ascii="Calibri" w:eastAsia="Times New Roman" w:hAnsi="Calibri" w:cs="Calibri"/>
-          <w:color w:val="auto"/>
-          <w:szCs w:val="24"/>
-        </w:rPr>
-        <w:t xml:space="preserve"> </w:t>
-      </w:r>
-      <w:proofErr w:type="spellStart"/>
-      <w:r>
-        <w:rPr>
-          <w:rFonts w:ascii="Calibri" w:eastAsia="Times New Roman" w:hAnsi="Calibri" w:cs="Calibri"/>
-          <w:color w:val="auto"/>
-          <w:szCs w:val="24"/>
-        </w:rPr>
-        <w:t>interface</w:t>
-      </w:r>
-      <w:proofErr w:type="spellEnd"/>
-      <w:r>
-        <w:rPr>
-          <w:rFonts w:ascii="Calibri" w:eastAsia="Times New Roman" w:hAnsi="Calibri" w:cs="Calibri"/>
-          <w:color w:val="auto"/>
-          <w:szCs w:val="24"/>
-        </w:rPr>
-        <w:t>)</w:t>
+        <w:t>. user interface)</w:t>
       </w:r>
     </w:p>
     <w:p>
@@ -4012,7 +3963,7 @@
       <w:bookmarkStart w:id="11" w:name="_Toc13485841"/>
       <w:bookmarkStart w:id="12" w:name="_Toc13508407"/>
       <w:bookmarkStart w:id="13" w:name="_Toc15644490"/>
-      <w:bookmarkStart w:id="14" w:name="_Toc172821913"/>
+      <w:bookmarkStart w:id="14" w:name="_Toc174548176"/>
       <w:r>
         <w:rPr>
           <w:rFonts w:ascii="Calibri" w:hAnsi="Calibri" w:cs="Calibri"/>
@@ -4028,10 +3979,125 @@
     </w:p>
     <w:p>
       <w:pPr>
-        <w:rPr>
-          <w:rFonts w:ascii="Calibri" w:hAnsi="Calibri" w:cs="Calibri"/>
-        </w:rPr>
-      </w:pPr>
+        <w:pStyle w:val="Naslov1"/>
+      </w:pPr>
+      <w:bookmarkStart w:id="15" w:name="_Toc174548177"/>
+      <w:r>
+        <w:t>Osnovni POjmi in metodologija</w:t>
+      </w:r>
+      <w:bookmarkEnd w:id="15"/>
+    </w:p>
+    <w:p>
+      <w:pPr>
+        <w:pStyle w:val="Naslov2"/>
+        <w:rPr>
+          <w:rFonts w:cstheme="minorHAnsi"/>
+        </w:rPr>
+      </w:pPr>
+      <w:bookmarkStart w:id="16" w:name="_Toc174548178"/>
+      <w:r>
+        <w:rPr>
+          <w:rFonts w:cstheme="minorHAnsi"/>
+        </w:rPr>
+        <w:t>Nevronske mreže</w:t>
+      </w:r>
+      <w:bookmarkEnd w:id="16"/>
+    </w:p>
+    <w:p>
+      <w:pPr>
+        <w:pStyle w:val="Naslov2"/>
+        <w:rPr>
+          <w:rFonts w:cstheme="minorHAnsi"/>
+        </w:rPr>
+      </w:pPr>
+      <w:bookmarkStart w:id="17" w:name="_Toc174548179"/>
+      <w:r>
+        <w:rPr>
+          <w:rFonts w:cstheme="minorHAnsi"/>
+        </w:rPr>
+        <w:t>Hipoteza loterijskih srečk</w:t>
+      </w:r>
+      <w:bookmarkEnd w:id="17"/>
+    </w:p>
+    <w:p>
+      <w:pPr>
+        <w:pStyle w:val="Naslov1"/>
+      </w:pPr>
+      <w:bookmarkStart w:id="18" w:name="_Toc174548180"/>
+      <w:r>
+        <w:t>IMplementacija</w:t>
+      </w:r>
+      <w:bookmarkEnd w:id="18"/>
+    </w:p>
+    <w:p>
+      <w:pPr>
+        <w:pStyle w:val="Naslov2"/>
+      </w:pPr>
+      <w:r>
+        <w:t>Nabora Podatkov</w:t>
+      </w:r>
+    </w:p>
+    <w:p>
+      <w:r>
+        <w:t xml:space="preserve">V </w:t>
+      </w:r>
+      <w:r>
+        <w:t>sklupu tega dela</w:t>
+      </w:r>
+      <w:r>
+        <w:t xml:space="preserve"> bomo testirali iterativno rezanje parametrov na dveh naborih podatkov (angl. </w:t>
+      </w:r>
+      <w:r>
+        <w:rPr>
+          <w:i/>
+          <w:iCs/>
+        </w:rPr>
+        <w:t>datasets</w:t>
+      </w:r>
+      <w:r>
+        <w:t>): en za regresijo in drug</w:t>
+      </w:r>
+      <w:r>
+        <w:t>i</w:t>
+      </w:r>
+      <w:r>
+        <w:t xml:space="preserve"> za klasifikacijo.</w:t>
+      </w:r>
+    </w:p>
+    <w:p/>
+    <w:p/>
+    <w:p/>
+    <w:p/>
+    <w:p/>
+    <w:p/>
+    <w:p/>
+    <w:p/>
+    <w:p/>
+    <w:p/>
+    <w:p/>
+    <w:p/>
+    <w:p/>
+    <w:p/>
+    <w:p>
+      <w:pPr>
+        <w:pStyle w:val="Naslov1"/>
+      </w:pPr>
+      <w:bookmarkStart w:id="19" w:name="_Toc174548181"/>
+      <w:r>
+        <w:lastRenderedPageBreak/>
+        <w:t>REZULTATI in analiza</w:t>
+      </w:r>
+      <w:bookmarkEnd w:id="19"/>
+    </w:p>
+    <w:p>
+      <w:pPr>
+        <w:pStyle w:val="Naslov1"/>
+      </w:pPr>
+      <w:bookmarkStart w:id="20" w:name="_Toc174548182"/>
+      <w:r>
+        <w:t>SKLEP</w:t>
+      </w:r>
+      <w:bookmarkEnd w:id="20"/>
     </w:p>
     <w:p>
       <w:pPr>
@@ -4173,11 +4239,11 @@
           <w:rFonts w:ascii="Calibri" w:hAnsi="Calibri" w:cs="Calibri"/>
         </w:rPr>
       </w:pPr>
-      <w:bookmarkStart w:id="15" w:name="_Toc13485741"/>
-      <w:bookmarkStart w:id="16" w:name="_Toc13485846"/>
-      <w:bookmarkStart w:id="17" w:name="_Toc13508412"/>
-      <w:bookmarkStart w:id="18" w:name="_Toc15644495"/>
-      <w:bookmarkStart w:id="19" w:name="_Toc172821914"/>
+      <w:bookmarkStart w:id="21" w:name="_Toc13485741"/>
+      <w:bookmarkStart w:id="22" w:name="_Toc13485846"/>
+      <w:bookmarkStart w:id="23" w:name="_Toc13508412"/>
+      <w:bookmarkStart w:id="24" w:name="_Toc15644495"/>
+      <w:bookmarkStart w:id="25" w:name="_Toc174548183"/>
       <w:r>
         <w:rPr>
           <w:rFonts w:ascii="Calibri" w:hAnsi="Calibri" w:cs="Calibri"/>
@@ -4185,11 +4251,11 @@
         <w:lastRenderedPageBreak/>
         <w:t>Viri in literatura</w:t>
       </w:r>
-      <w:bookmarkEnd w:id="15"/>
-      <w:bookmarkEnd w:id="16"/>
-      <w:bookmarkEnd w:id="17"/>
-      <w:bookmarkEnd w:id="18"/>
-      <w:bookmarkEnd w:id="19"/>
+      <w:bookmarkEnd w:id="21"/>
+      <w:bookmarkEnd w:id="22"/>
+      <w:bookmarkEnd w:id="23"/>
+      <w:bookmarkEnd w:id="24"/>
+      <w:bookmarkEnd w:id="25"/>
     </w:p>
     <w:p>
       <w:pPr>
@@ -4202,21 +4268,7 @@
         <w:rPr>
           <w:rFonts w:ascii="Calibri" w:hAnsi="Calibri" w:cs="Calibri"/>
         </w:rPr>
-        <w:t xml:space="preserve">[1] </w:t>
-      </w:r>
-      <w:proofErr w:type="spellStart"/>
-      <w:r>
-        <w:rPr>
-          <w:rFonts w:ascii="Calibri" w:hAnsi="Calibri" w:cs="Calibri"/>
-        </w:rPr>
-        <w:t>Wikipedia</w:t>
-      </w:r>
-      <w:proofErr w:type="spellEnd"/>
-      <w:r>
-        <w:rPr>
-          <w:rFonts w:ascii="Calibri" w:hAnsi="Calibri" w:cs="Calibri"/>
-        </w:rPr>
-        <w:t xml:space="preserve"> Primerjava Q&amp;A strani, </w:t>
+        <w:t xml:space="preserve">[1] Wikipedia Primerjava Q&amp;A strani, </w:t>
       </w:r>
       <w:hyperlink r:id="rId23" w:history="1">
         <w:r>
@@ -5482,7 +5534,6 @@
     <w:next w:val="Navaden"/>
     <w:link w:val="Naslov4Znak"/>
     <w:uiPriority w:val="9"/>
-    <w:semiHidden/>
     <w:unhideWhenUsed/>
     <w:qFormat/>
     <w:rsid w:val="009C3046"/>
@@ -5502,7 +5553,6 @@
   <w:style w:type="character" w:default="1" w:styleId="Privzetapisavaodstavka">
     <w:name w:val="Default Paragraph Font"/>
     <w:uiPriority w:val="1"/>
-    <w:semiHidden/>
     <w:unhideWhenUsed/>
   </w:style>
   <w:style w:type="table" w:default="1" w:styleId="Navadnatabela">
@@ -6082,7 +6132,6 @@
     <w:basedOn w:val="Privzetapisavaodstavka"/>
     <w:link w:val="Naslov4"/>
     <w:uiPriority w:val="9"/>
-    <w:semiHidden/>
     <w:rsid w:val="009C3046"/>
     <w:rPr>
       <w:rFonts w:asciiTheme="majorHAnsi" w:eastAsiaTheme="majorEastAsia" w:hAnsiTheme="majorHAnsi" w:cstheme="majorBidi"/>
@@ -6513,8 +6562,7 @@
 </a:theme>
 </file>
 
-<file path=customXml/item1.xml><?xml version="1.0" encoding="utf-8"?>
-<b:Sources xmlns:b="http://schemas.openxmlformats.org/officeDocument/2006/bibliography" xmlns="http://schemas.openxmlformats.org/officeDocument/2006/bibliography" SelectedStyle="\APASixthEditionOfficeOnline.xsl" StyleName="Standard APA" Version="6"/>
+<file path=customXml/item1.xml>
 </file>
 
 <file path=customXml/item10.xml>
@@ -6523,7 +6571,8 @@
 <file path=customXml/item11.xml>
 </file>
 
-<file path=customXml/item2.xml>
+<file path=customXml/item2.xml><?xml version="1.0" encoding="utf-8"?>
+<b:Sources xmlns:b="http://schemas.openxmlformats.org/officeDocument/2006/bibliography" xmlns="http://schemas.openxmlformats.org/officeDocument/2006/bibliography" SelectedStyle="\APASixthEditionOfficeOnline.xsl" StyleName="Standard APA" Version="6"/>
 </file>
 
 <file path=customXml/item3.xml>
@@ -6548,6 +6597,18 @@
 </file>
 
 <file path=customXml/itemProps1.xml><?xml version="1.0" encoding="utf-8"?>
+<ds:datastoreItem xmlns:ds="http://schemas.openxmlformats.org/officeDocument/2006/customXml" ds:itemID="{245C5623-3367-4ED2-BC16-F2DD7CFDA6CE}"/>
+</file>
+
+<file path=customXml/itemProps10.xml><?xml version="1.0" encoding="utf-8"?>
+<ds:datastoreItem xmlns:ds="http://schemas.openxmlformats.org/officeDocument/2006/customXml" ds:itemID="{7EB99FA7-BBA2-489F-8937-275E9B1A54F7}"/>
+</file>
+
+<file path=customXml/itemProps11.xml><?xml version="1.0" encoding="utf-8"?>
+<ds:datastoreItem xmlns:ds="http://schemas.openxmlformats.org/officeDocument/2006/customXml" ds:itemID="{A369B0A5-FA3A-4B2D-8DE1-611AE9872BFD}"/>
+</file>
+
+<file path=customXml/itemProps2.xml><?xml version="1.0" encoding="utf-8"?>
 <ds:datastoreItem xmlns:ds="http://schemas.openxmlformats.org/officeDocument/2006/customXml" ds:itemID="{C82A6C4B-1E06-4742-9303-C75BA18DF9F9}">
   <ds:schemaRefs>
     <ds:schemaRef ds:uri="http://schemas.openxmlformats.org/officeDocument/2006/bibliography"/>
@@ -6555,42 +6616,30 @@
 </ds:datastoreItem>
 </file>
 
-<file path=customXml/itemProps10.xml><?xml version="1.0" encoding="utf-8"?>
-<ds:datastoreItem xmlns:ds="http://schemas.openxmlformats.org/officeDocument/2006/customXml" ds:itemID="{245C5623-3367-4ED2-BC16-F2DD7CFDA6CE}"/>
+<file path=customXml/itemProps3.xml><?xml version="1.0" encoding="utf-8"?>
+<ds:datastoreItem xmlns:ds="http://schemas.openxmlformats.org/officeDocument/2006/customXml" ds:itemID="{93E5ED41-C20B-4211-9EB1-80AACF224E22}"/>
 </file>
 
-<file path=customXml/itemProps11.xml><?xml version="1.0" encoding="utf-8"?>
+<file path=customXml/itemProps4.xml><?xml version="1.0" encoding="utf-8"?>
+<ds:datastoreItem xmlns:ds="http://schemas.openxmlformats.org/officeDocument/2006/customXml" ds:itemID="{1ED3D933-EB8F-49F4-8921-9B6E44452182}"/>
+</file>
+
+<file path=customXml/itemProps5.xml><?xml version="1.0" encoding="utf-8"?>
+<ds:datastoreItem xmlns:ds="http://schemas.openxmlformats.org/officeDocument/2006/customXml" ds:itemID="{B00D89DE-90D4-462A-B1BE-BC28F2968A07}"/>
+</file>
+
+<file path=customXml/itemProps6.xml><?xml version="1.0" encoding="utf-8"?>
 <ds:datastoreItem xmlns:ds="http://schemas.openxmlformats.org/officeDocument/2006/customXml" ds:itemID="{A5CD1831-4E9A-433C-9A79-DA5D615952D7}"/>
 </file>
 
-<file path=customXml/itemProps2.xml><?xml version="1.0" encoding="utf-8"?>
-<ds:datastoreItem xmlns:ds="http://schemas.openxmlformats.org/officeDocument/2006/customXml" ds:itemID="{93E5ED41-C20B-4211-9EB1-80AACF224E22}"/>
-</file>
-
-<file path=customXml/itemProps3.xml><?xml version="1.0" encoding="utf-8"?>
-<ds:datastoreItem xmlns:ds="http://schemas.openxmlformats.org/officeDocument/2006/customXml" ds:itemID="{1ED3D933-EB8F-49F4-8921-9B6E44452182}"/>
-</file>
-
-<file path=customXml/itemProps4.xml><?xml version="1.0" encoding="utf-8"?>
-<ds:datastoreItem xmlns:ds="http://schemas.openxmlformats.org/officeDocument/2006/customXml" ds:itemID="{8C92EFA4-A456-4FF0-BE79-0CB1A209327D}"/>
-</file>
-
-<file path=customXml/itemProps5.xml><?xml version="1.0" encoding="utf-8"?>
+<file path=customXml/itemProps7.xml><?xml version="1.0" encoding="utf-8"?>
 <ds:datastoreItem xmlns:ds="http://schemas.openxmlformats.org/officeDocument/2006/customXml" ds:itemID="{167CD46D-505A-4A4B-BDAC-44F9138E6B99}"/>
 </file>
 
-<file path=customXml/itemProps6.xml><?xml version="1.0" encoding="utf-8"?>
-<ds:datastoreItem xmlns:ds="http://schemas.openxmlformats.org/officeDocument/2006/customXml" ds:itemID="{B00D89DE-90D4-462A-B1BE-BC28F2968A07}"/>
-</file>
-
-<file path=customXml/itemProps7.xml><?xml version="1.0" encoding="utf-8"?>
-<ds:datastoreItem xmlns:ds="http://schemas.openxmlformats.org/officeDocument/2006/customXml" ds:itemID="{7EB99FA7-BBA2-489F-8937-275E9B1A54F7}"/>
-</file>
-
 <file path=customXml/itemProps8.xml><?xml version="1.0" encoding="utf-8"?>
-<ds:datastoreItem xmlns:ds="http://schemas.openxmlformats.org/officeDocument/2006/customXml" ds:itemID="{A369B0A5-FA3A-4B2D-8DE1-611AE9872BFD}"/>
+<ds:datastoreItem xmlns:ds="http://schemas.openxmlformats.org/officeDocument/2006/customXml" ds:itemID="{4FB6EF18-022F-4B1D-879C-E84991540C96}"/>
 </file>
 
 <file path=customXml/itemProps9.xml><?xml version="1.0" encoding="utf-8"?>
-<ds:datastoreItem xmlns:ds="http://schemas.openxmlformats.org/officeDocument/2006/customXml" ds:itemID="{4FB6EF18-022F-4B1D-879C-E84991540C96}"/>
+<ds:datastoreItem xmlns:ds="http://schemas.openxmlformats.org/officeDocument/2006/customXml" ds:itemID="{8C92EFA4-A456-4FF0-BE79-0CB1A209327D}"/>
 </file>
</xml_diff>